<commit_message>
Added database and UI changes to the doc
</commit_message>
<xml_diff>
--- a/Documentation/Assessment 2 Technical Document.docx
+++ b/Documentation/Assessment 2 Technical Document.docx
@@ -1576,7 +1576,7 @@
             <w:rStyle w:val="Hyperlink"/>
             <w:lang w:val="en-US"/>
           </w:rPr>
-          <w:t>joes@example.com</w:t>
+          <w:t>joe@example.com</w:t>
         </w:r>
       </w:hyperlink>
     </w:p>
@@ -1618,21 +1618,19 @@
           <w:lang w:val="en-US"/>
         </w:rPr>
         <w:tab/>
-        <w:t xml:space="preserve">Name: (Any </w:t>
-      </w:r>
-      <w:proofErr w:type="gramStart"/>
-      <w:r>
-        <w:rPr>
-          <w:lang w:val="en-US"/>
-        </w:rPr>
-        <w:t>Name)@</w:t>
-      </w:r>
-      <w:proofErr w:type="gramEnd"/>
-      <w:r>
-        <w:rPr>
-          <w:lang w:val="en-US"/>
-        </w:rPr>
-        <w:t>usedbooksales.com.au</w:t>
+        <w:t xml:space="preserve">Name: </w:t>
+      </w:r>
+      <w:r>
+        <w:rPr>
+          <w:lang w:val="en-US"/>
+        </w:rPr>
+        <w:t>karl</w:t>
+      </w:r>
+      <w:r>
+        <w:rPr>
+          <w:lang w:val="en-US"/>
+        </w:rPr>
+        <w:t>@usedbooksales.com.au</w:t>
       </w:r>
     </w:p>
     <w:p>
@@ -1655,6 +1653,8 @@
           <w:lang w:val="en-US"/>
         </w:rPr>
       </w:pPr>
+      <w:bookmarkStart w:id="4" w:name="_GoBack"/>
+      <w:bookmarkEnd w:id="4"/>
     </w:p>
     <w:p>
       <w:pPr>
@@ -1663,16 +1663,16 @@
           <w:lang w:val="en-US"/>
         </w:rPr>
       </w:pPr>
-      <w:bookmarkStart w:id="4" w:name="_Toc5975010"/>
-      <w:bookmarkStart w:id="5" w:name="_Toc5984989"/>
+      <w:bookmarkStart w:id="5" w:name="_Toc5975010"/>
+      <w:bookmarkStart w:id="6" w:name="_Toc5984989"/>
       <w:r>
         <w:rPr>
           <w:lang w:val="en-US"/>
         </w:rPr>
         <w:t>Design Decisions</w:t>
       </w:r>
-      <w:bookmarkEnd w:id="4"/>
       <w:bookmarkEnd w:id="5"/>
+      <w:bookmarkEnd w:id="6"/>
     </w:p>
     <w:p>
       <w:pPr>
@@ -2011,15 +2011,80 @@
         <w:rPr>
           <w:lang w:val="en-US"/>
         </w:rPr>
-        <w:t>Changed the way a book is added to the database in the admin pages. Originally a book would have been added via a table on the AdminPortal.aspx page. Due to the large amount of information needed to add a book,</w:t>
-      </w:r>
-      <w:bookmarkStart w:id="6" w:name="_GoBack"/>
-      <w:bookmarkEnd w:id="6"/>
-      <w:r>
-        <w:rPr>
-          <w:lang w:val="en-US"/>
-        </w:rPr>
-        <w:t xml:space="preserve"> we have changed this to be implemented over multiple pages when clicking the add book button. </w:t>
+        <w:t>Changed the way a book is added to the database in the admin pages. Originally a book would have been added via a table on the AdminPortal.aspx page. Due to the large amount of information needed to add a book, we have changed this to be implemented over multiple pages when clicking the add book button.</w:t>
+      </w:r>
+    </w:p>
+    <w:p>
+      <w:pPr>
+        <w:pStyle w:val="ListParagraph"/>
+        <w:numPr>
+          <w:ilvl w:val="0"/>
+          <w:numId w:val="7"/>
+        </w:numPr>
+        <w:rPr>
+          <w:lang w:val="en-US"/>
+        </w:rPr>
+      </w:pPr>
+      <w:r>
+        <w:rPr>
+          <w:lang w:val="en-US"/>
+        </w:rPr>
+        <w:t>The Checkout page was modified to use the dummy payment system.</w:t>
+      </w:r>
+    </w:p>
+    <w:p>
+      <w:pPr>
+        <w:pStyle w:val="ListParagraph"/>
+        <w:numPr>
+          <w:ilvl w:val="0"/>
+          <w:numId w:val="7"/>
+        </w:numPr>
+        <w:rPr>
+          <w:lang w:val="en-US"/>
+        </w:rPr>
+      </w:pPr>
+      <w:r>
+        <w:rPr>
+          <w:lang w:val="en-US"/>
+        </w:rPr>
+        <w:lastRenderedPageBreak/>
+        <w:t xml:space="preserve">The </w:t>
+      </w:r>
+      <w:r>
+        <w:rPr>
+          <w:lang w:val="en-US"/>
+        </w:rPr>
+        <w:t>l</w:t>
+      </w:r>
+      <w:r>
+        <w:rPr>
+          <w:lang w:val="en-US"/>
+        </w:rPr>
+        <w:t xml:space="preserve">ink to cart was added to the </w:t>
+      </w:r>
+      <w:r>
+        <w:rPr>
+          <w:lang w:val="en-US"/>
+        </w:rPr>
+        <w:t>Site.Master so that users that are not logged in have access the cart.</w:t>
+      </w:r>
+    </w:p>
+    <w:p>
+      <w:pPr>
+        <w:pStyle w:val="ListParagraph"/>
+        <w:numPr>
+          <w:ilvl w:val="0"/>
+          <w:numId w:val="7"/>
+        </w:numPr>
+        <w:rPr>
+          <w:lang w:val="en-US"/>
+        </w:rPr>
+      </w:pPr>
+      <w:r>
+        <w:rPr>
+          <w:lang w:val="en-US"/>
+        </w:rPr>
+        <w:t>Created pages used for payment confirmation, password recovery and admin account verification.</w:t>
       </w:r>
     </w:p>
     <w:p>
@@ -2029,6 +2094,206 @@
         </w:rPr>
       </w:pPr>
       <w:bookmarkStart w:id="7" w:name="_Toc5975012"/>
+    </w:p>
+    <w:p>
+      <w:pPr>
+        <w:pStyle w:val="Heading3"/>
+        <w:rPr>
+          <w:lang w:val="en-US"/>
+        </w:rPr>
+      </w:pPr>
+      <w:r>
+        <w:rPr>
+          <w:lang w:val="en-US"/>
+        </w:rPr>
+        <w:t>Database Changes</w:t>
+      </w:r>
+    </w:p>
+    <w:p>
+      <w:pPr>
+        <w:pStyle w:val="ListParagraph"/>
+        <w:numPr>
+          <w:ilvl w:val="0"/>
+          <w:numId w:val="8"/>
+        </w:numPr>
+        <w:rPr>
+          <w:lang w:val="en-US"/>
+        </w:rPr>
+      </w:pPr>
+      <w:r>
+        <w:rPr>
+          <w:lang w:val="en-US"/>
+        </w:rPr>
+        <w:t>Change most primary keys in to “INTEGER IDENTITY” so that the Primary key will auto increment when adding a new entry.</w:t>
+      </w:r>
+    </w:p>
+    <w:p>
+      <w:pPr>
+        <w:pStyle w:val="ListParagraph"/>
+        <w:numPr>
+          <w:ilvl w:val="0"/>
+          <w:numId w:val="8"/>
+        </w:numPr>
+        <w:rPr>
+          <w:lang w:val="en-US"/>
+        </w:rPr>
+      </w:pPr>
+      <w:r>
+        <w:rPr>
+          <w:lang w:val="en-US"/>
+        </w:rPr>
+        <w:t>Added isActive attribute to item so that items can be deactivated by an administrator.</w:t>
+      </w:r>
+    </w:p>
+    <w:p>
+      <w:pPr>
+        <w:pStyle w:val="ListParagraph"/>
+        <w:numPr>
+          <w:ilvl w:val="0"/>
+          <w:numId w:val="8"/>
+        </w:numPr>
+        <w:rPr>
+          <w:lang w:val="en-US"/>
+        </w:rPr>
+      </w:pPr>
+      <w:r>
+        <w:rPr>
+          <w:lang w:val="en-US"/>
+        </w:rPr>
+        <w:t>Changed the Name attribute in the category entity to “VARCHAR”.</w:t>
+      </w:r>
+    </w:p>
+    <w:p>
+      <w:pPr>
+        <w:pStyle w:val="ListParagraph"/>
+        <w:numPr>
+          <w:ilvl w:val="0"/>
+          <w:numId w:val="8"/>
+        </w:numPr>
+        <w:rPr>
+          <w:lang w:val="en-US"/>
+        </w:rPr>
+      </w:pPr>
+      <w:r>
+        <w:rPr>
+          <w:lang w:val="en-US"/>
+        </w:rPr>
+        <w:t>Added validationKey and isVerified to the webSiteUser entity. These are used for user validation and verification.</w:t>
+      </w:r>
+    </w:p>
+    <w:p>
+      <w:pPr>
+        <w:pStyle w:val="ListParagraph"/>
+        <w:numPr>
+          <w:ilvl w:val="0"/>
+          <w:numId w:val="8"/>
+        </w:numPr>
+        <w:rPr>
+          <w:lang w:val="en-US"/>
+        </w:rPr>
+      </w:pPr>
+      <w:r>
+        <w:rPr>
+          <w:lang w:val="en-US"/>
+        </w:rPr>
+        <w:t>Removed the redundant customer entity</w:t>
+      </w:r>
+    </w:p>
+    <w:p>
+      <w:pPr>
+        <w:pStyle w:val="ListParagraph"/>
+        <w:numPr>
+          <w:ilvl w:val="0"/>
+          <w:numId w:val="8"/>
+        </w:numPr>
+        <w:rPr>
+          <w:lang w:val="en-US"/>
+        </w:rPr>
+      </w:pPr>
+      <w:r>
+        <w:rPr>
+          <w:lang w:val="en-US"/>
+        </w:rPr>
+        <w:t>Added the isActive attribute to the postageOption entity to allow administrators to deactivate postage options</w:t>
+      </w:r>
+    </w:p>
+    <w:p>
+      <w:pPr>
+        <w:pStyle w:val="ListParagraph"/>
+        <w:numPr>
+          <w:ilvl w:val="0"/>
+          <w:numId w:val="8"/>
+        </w:numPr>
+        <w:rPr>
+          <w:lang w:val="en-US"/>
+        </w:rPr>
+      </w:pPr>
+      <w:r>
+        <w:rPr>
+          <w:lang w:val="en-US"/>
+        </w:rPr>
+        <w:t>Added the shippingAddress entity to the orders entity</w:t>
+      </w:r>
+    </w:p>
+    <w:p>
+      <w:pPr>
+        <w:pStyle w:val="ListParagraph"/>
+        <w:numPr>
+          <w:ilvl w:val="0"/>
+          <w:numId w:val="8"/>
+        </w:numPr>
+        <w:rPr>
+          <w:lang w:val="en-US"/>
+        </w:rPr>
+      </w:pPr>
+      <w:r>
+        <w:rPr>
+          <w:lang w:val="en-US"/>
+        </w:rPr>
+        <w:t>Removed the userAddress and customerAddress entities</w:t>
+      </w:r>
+    </w:p>
+    <w:p>
+      <w:pPr>
+        <w:pStyle w:val="ListParagraph"/>
+        <w:numPr>
+          <w:ilvl w:val="0"/>
+          <w:numId w:val="8"/>
+        </w:numPr>
+        <w:rPr>
+          <w:lang w:val="en-US"/>
+        </w:rPr>
+      </w:pPr>
+      <w:r>
+        <w:rPr>
+          <w:lang w:val="en-US"/>
+        </w:rPr>
+        <w:t>Added the shippingAddress entity to store customer shipping addresse</w:t>
+      </w:r>
+      <w:r>
+        <w:rPr>
+          <w:lang w:val="en-US"/>
+        </w:rPr>
+        <w:t>s</w:t>
+      </w:r>
+    </w:p>
+    <w:p>
+      <w:pPr>
+        <w:pStyle w:val="ListParagraph"/>
+        <w:numPr>
+          <w:ilvl w:val="0"/>
+          <w:numId w:val="8"/>
+        </w:numPr>
+        <w:rPr>
+          <w:lang w:val="en-US"/>
+        </w:rPr>
+      </w:pPr>
+      <w:r>
+        <w:rPr>
+          <w:lang w:val="en-US"/>
+        </w:rPr>
+        <w:t>Created a full text index on book(title) to enable search functionality on the search page</w:t>
+      </w:r>
     </w:p>
     <w:p>
       <w:pPr>
@@ -2044,7 +2309,6 @@
         <w:rPr>
           <w:lang w:val="en-US"/>
         </w:rPr>
-        <w:lastRenderedPageBreak/>
         <w:br w:type="page"/>
       </w:r>
       <w:bookmarkStart w:id="8" w:name="_Toc5975015"/>
@@ -3216,6 +3480,119 @@
       </w:rPr>
     </w:lvl>
     <w:lvl w:ilvl="8" w:tplc="04090005" w:tentative="1">
+      <w:start w:val="1"/>
+      <w:numFmt w:val="bullet"/>
+      <w:lvlText w:val=""/>
+      <w:lvlJc w:val="left"/>
+      <w:pPr>
+        <w:ind w:left="6480" w:hanging="360"/>
+      </w:pPr>
+      <w:rPr>
+        <w:rFonts w:ascii="Wingdings" w:hAnsi="Wingdings" w:hint="default"/>
+      </w:rPr>
+    </w:lvl>
+  </w:abstractNum>
+  <w:abstractNum w:abstractNumId="7" w15:restartNumberingAfterBreak="0">
+    <w:nsid w:val="7B037616"/>
+    <w:multiLevelType w:val="hybridMultilevel"/>
+    <w:tmpl w:val="F274D51C"/>
+    <w:lvl w:ilvl="0" w:tplc="0C090001">
+      <w:start w:val="1"/>
+      <w:numFmt w:val="bullet"/>
+      <w:lvlText w:val=""/>
+      <w:lvlJc w:val="left"/>
+      <w:pPr>
+        <w:ind w:left="720" w:hanging="360"/>
+      </w:pPr>
+      <w:rPr>
+        <w:rFonts w:ascii="Symbol" w:hAnsi="Symbol" w:hint="default"/>
+      </w:rPr>
+    </w:lvl>
+    <w:lvl w:ilvl="1" w:tplc="0C090003" w:tentative="1">
+      <w:start w:val="1"/>
+      <w:numFmt w:val="bullet"/>
+      <w:lvlText w:val="o"/>
+      <w:lvlJc w:val="left"/>
+      <w:pPr>
+        <w:ind w:left="1440" w:hanging="360"/>
+      </w:pPr>
+      <w:rPr>
+        <w:rFonts w:ascii="Courier New" w:hAnsi="Courier New" w:cs="Courier New" w:hint="default"/>
+      </w:rPr>
+    </w:lvl>
+    <w:lvl w:ilvl="2" w:tplc="0C090005" w:tentative="1">
+      <w:start w:val="1"/>
+      <w:numFmt w:val="bullet"/>
+      <w:lvlText w:val=""/>
+      <w:lvlJc w:val="left"/>
+      <w:pPr>
+        <w:ind w:left="2160" w:hanging="360"/>
+      </w:pPr>
+      <w:rPr>
+        <w:rFonts w:ascii="Wingdings" w:hAnsi="Wingdings" w:hint="default"/>
+      </w:rPr>
+    </w:lvl>
+    <w:lvl w:ilvl="3" w:tplc="0C090001" w:tentative="1">
+      <w:start w:val="1"/>
+      <w:numFmt w:val="bullet"/>
+      <w:lvlText w:val=""/>
+      <w:lvlJc w:val="left"/>
+      <w:pPr>
+        <w:ind w:left="2880" w:hanging="360"/>
+      </w:pPr>
+      <w:rPr>
+        <w:rFonts w:ascii="Symbol" w:hAnsi="Symbol" w:hint="default"/>
+      </w:rPr>
+    </w:lvl>
+    <w:lvl w:ilvl="4" w:tplc="0C090003" w:tentative="1">
+      <w:start w:val="1"/>
+      <w:numFmt w:val="bullet"/>
+      <w:lvlText w:val="o"/>
+      <w:lvlJc w:val="left"/>
+      <w:pPr>
+        <w:ind w:left="3600" w:hanging="360"/>
+      </w:pPr>
+      <w:rPr>
+        <w:rFonts w:ascii="Courier New" w:hAnsi="Courier New" w:cs="Courier New" w:hint="default"/>
+      </w:rPr>
+    </w:lvl>
+    <w:lvl w:ilvl="5" w:tplc="0C090005" w:tentative="1">
+      <w:start w:val="1"/>
+      <w:numFmt w:val="bullet"/>
+      <w:lvlText w:val=""/>
+      <w:lvlJc w:val="left"/>
+      <w:pPr>
+        <w:ind w:left="4320" w:hanging="360"/>
+      </w:pPr>
+      <w:rPr>
+        <w:rFonts w:ascii="Wingdings" w:hAnsi="Wingdings" w:hint="default"/>
+      </w:rPr>
+    </w:lvl>
+    <w:lvl w:ilvl="6" w:tplc="0C090001" w:tentative="1">
+      <w:start w:val="1"/>
+      <w:numFmt w:val="bullet"/>
+      <w:lvlText w:val=""/>
+      <w:lvlJc w:val="left"/>
+      <w:pPr>
+        <w:ind w:left="5040" w:hanging="360"/>
+      </w:pPr>
+      <w:rPr>
+        <w:rFonts w:ascii="Symbol" w:hAnsi="Symbol" w:hint="default"/>
+      </w:rPr>
+    </w:lvl>
+    <w:lvl w:ilvl="7" w:tplc="0C090003" w:tentative="1">
+      <w:start w:val="1"/>
+      <w:numFmt w:val="bullet"/>
+      <w:lvlText w:val="o"/>
+      <w:lvlJc w:val="left"/>
+      <w:pPr>
+        <w:ind w:left="5760" w:hanging="360"/>
+      </w:pPr>
+      <w:rPr>
+        <w:rFonts w:ascii="Courier New" w:hAnsi="Courier New" w:cs="Courier New" w:hint="default"/>
+      </w:rPr>
+    </w:lvl>
+    <w:lvl w:ilvl="8" w:tplc="0C090005" w:tentative="1">
       <w:start w:val="1"/>
       <w:numFmt w:val="bullet"/>
       <w:lvlText w:val=""/>
@@ -3249,6 +3626,9 @@
   <w:num w:numId="7">
     <w:abstractNumId w:val="1"/>
   </w:num>
+  <w:num w:numId="8">
+    <w:abstractNumId w:val="7"/>
+  </w:num>
 </w:numbering>
 </file>
 
@@ -3265,7 +3645,7 @@
     </w:rPrDefault>
     <w:pPrDefault/>
   </w:docDefaults>
-  <w:latentStyles w:defLockedState="0" w:defUIPriority="99" w:defSemiHidden="0" w:defUnhideWhenUsed="0" w:defQFormat="0" w:count="375">
+  <w:latentStyles w:defLockedState="0" w:defUIPriority="99" w:defSemiHidden="0" w:defUnhideWhenUsed="0" w:defQFormat="0" w:count="376">
     <w:lsdException w:name="Normal" w:uiPriority="0" w:qFormat="1"/>
     <w:lsdException w:name="heading 1" w:uiPriority="9" w:qFormat="1"/>
     <w:lsdException w:name="heading 2" w:semiHidden="1" w:uiPriority="9" w:unhideWhenUsed="1" w:qFormat="1"/>
@@ -3371,7 +3751,6 @@
     <w:lsdException w:name="HTML Sample" w:semiHidden="1" w:unhideWhenUsed="1"/>
     <w:lsdException w:name="HTML Typewriter" w:semiHidden="1" w:unhideWhenUsed="1"/>
     <w:lsdException w:name="HTML Variable" w:semiHidden="1" w:unhideWhenUsed="1"/>
-    <w:lsdException w:name="Normal Table" w:semiHidden="1" w:unhideWhenUsed="1"/>
     <w:lsdException w:name="annotation subject" w:semiHidden="1" w:unhideWhenUsed="1"/>
     <w:lsdException w:name="No List" w:semiHidden="1" w:unhideWhenUsed="1"/>
     <w:lsdException w:name="Outline List 1" w:semiHidden="1" w:unhideWhenUsed="1"/>
@@ -3418,10 +3797,8 @@
     <w:lsdException w:name="Table Subtle 2" w:semiHidden="1" w:unhideWhenUsed="1"/>
     <w:lsdException w:name="Table Web 1" w:semiHidden="1" w:unhideWhenUsed="1"/>
     <w:lsdException w:name="Table Web 2" w:semiHidden="1" w:unhideWhenUsed="1"/>
-    <w:lsdException w:name="Table Web 3" w:semiHidden="1" w:unhideWhenUsed="1"/>
     <w:lsdException w:name="Balloon Text" w:semiHidden="1" w:unhideWhenUsed="1"/>
     <w:lsdException w:name="Table Grid" w:uiPriority="39"/>
-    <w:lsdException w:name="Table Theme" w:semiHidden="1" w:unhideWhenUsed="1"/>
     <w:lsdException w:name="Placeholder Text" w:semiHidden="1"/>
     <w:lsdException w:name="No Spacing" w:uiPriority="1" w:qFormat="1"/>
     <w:lsdException w:name="Light Shading" w:uiPriority="60"/>
@@ -3641,6 +4018,7 @@
     <w:lsdException w:name="Smart Hyperlink" w:semiHidden="1" w:unhideWhenUsed="1"/>
     <w:lsdException w:name="Hashtag" w:semiHidden="1" w:unhideWhenUsed="1"/>
     <w:lsdException w:name="Unresolved Mention" w:semiHidden="1" w:unhideWhenUsed="1"/>
+    <w:lsdException w:name="Smart Link" w:semiHidden="1" w:unhideWhenUsed="1"/>
   </w:latentStyles>
   <w:style w:type="paragraph" w:default="1" w:styleId="Normal">
     <w:name w:val="Normal"/>

</xml_diff>

<commit_message>
Added references for code sourced from internet
</commit_message>
<xml_diff>
--- a/Documentation/Assessment 2 Technical Document.docx
+++ b/Documentation/Assessment 2 Technical Document.docx
@@ -1653,26 +1653,24 @@
           <w:lang w:val="en-US"/>
         </w:rPr>
       </w:pPr>
-      <w:bookmarkStart w:id="4" w:name="_GoBack"/>
+    </w:p>
+    <w:p>
+      <w:pPr>
+        <w:pStyle w:val="Heading2"/>
+        <w:rPr>
+          <w:lang w:val="en-US"/>
+        </w:rPr>
+      </w:pPr>
+      <w:bookmarkStart w:id="4" w:name="_Toc5975010"/>
+      <w:bookmarkStart w:id="5" w:name="_Toc5984989"/>
+      <w:r>
+        <w:rPr>
+          <w:lang w:val="en-US"/>
+        </w:rPr>
+        <w:t>Design Decisions</w:t>
+      </w:r>
       <w:bookmarkEnd w:id="4"/>
-    </w:p>
-    <w:p>
-      <w:pPr>
-        <w:pStyle w:val="Heading2"/>
-        <w:rPr>
-          <w:lang w:val="en-US"/>
-        </w:rPr>
-      </w:pPr>
-      <w:bookmarkStart w:id="5" w:name="_Toc5975010"/>
-      <w:bookmarkStart w:id="6" w:name="_Toc5984989"/>
-      <w:r>
-        <w:rPr>
-          <w:lang w:val="en-US"/>
-        </w:rPr>
-        <w:t>Design Decisions</w:t>
-      </w:r>
       <w:bookmarkEnd w:id="5"/>
-      <w:bookmarkEnd w:id="6"/>
     </w:p>
     <w:p>
       <w:pPr>
@@ -2031,6 +2029,8 @@
         </w:rPr>
         <w:t>The Checkout page was modified to use the dummy payment system.</w:t>
       </w:r>
+      <w:bookmarkStart w:id="6" w:name="_GoBack"/>
+      <w:bookmarkEnd w:id="6"/>
     </w:p>
     <w:p>
       <w:pPr>
@@ -2685,6 +2685,42 @@
           <w:lang w:val="en-US"/>
         </w:rPr>
         <w:t>https://commons.wikimedia.org/wiki/File:Books_Flat_Icon_Vector.svg</w:t>
+      </w:r>
+    </w:p>
+    <w:p>
+      <w:pPr>
+        <w:pStyle w:val="ListParagraph"/>
+        <w:numPr>
+          <w:ilvl w:val="0"/>
+          <w:numId w:val="2"/>
+        </w:numPr>
+        <w:rPr>
+          <w:lang w:val="en-US"/>
+        </w:rPr>
+      </w:pPr>
+      <w:r>
+        <w:rPr>
+          <w:lang w:val="en-US"/>
+        </w:rPr>
+        <w:t>https://stackoverflow.com/questions/730268/unique-random-string-generation</w:t>
+      </w:r>
+    </w:p>
+    <w:p>
+      <w:pPr>
+        <w:pStyle w:val="ListParagraph"/>
+        <w:numPr>
+          <w:ilvl w:val="0"/>
+          <w:numId w:val="2"/>
+        </w:numPr>
+        <w:rPr>
+          <w:lang w:val="en-US"/>
+        </w:rPr>
+      </w:pPr>
+      <w:r>
+        <w:rPr>
+          <w:lang w:val="en-US"/>
+        </w:rPr>
+        <w:t>https://docs.microsoft.com/en-us/dotnet/api/system.security.cryptography.md5?view=netframework-4.8</w:t>
       </w:r>
     </w:p>
     <w:sectPr>
@@ -3751,6 +3787,7 @@
     <w:lsdException w:name="HTML Sample" w:semiHidden="1" w:unhideWhenUsed="1"/>
     <w:lsdException w:name="HTML Typewriter" w:semiHidden="1" w:unhideWhenUsed="1"/>
     <w:lsdException w:name="HTML Variable" w:semiHidden="1" w:unhideWhenUsed="1"/>
+    <w:lsdException w:name="Normal Table" w:semiHidden="1" w:unhideWhenUsed="1"/>
     <w:lsdException w:name="annotation subject" w:semiHidden="1" w:unhideWhenUsed="1"/>
     <w:lsdException w:name="No List" w:semiHidden="1" w:unhideWhenUsed="1"/>
     <w:lsdException w:name="Outline List 1" w:semiHidden="1" w:unhideWhenUsed="1"/>
@@ -3797,8 +3834,10 @@
     <w:lsdException w:name="Table Subtle 2" w:semiHidden="1" w:unhideWhenUsed="1"/>
     <w:lsdException w:name="Table Web 1" w:semiHidden="1" w:unhideWhenUsed="1"/>
     <w:lsdException w:name="Table Web 2" w:semiHidden="1" w:unhideWhenUsed="1"/>
+    <w:lsdException w:name="Table Web 3" w:semiHidden="1" w:unhideWhenUsed="1"/>
     <w:lsdException w:name="Balloon Text" w:semiHidden="1" w:unhideWhenUsed="1"/>
     <w:lsdException w:name="Table Grid" w:uiPriority="39"/>
+    <w:lsdException w:name="Table Theme" w:semiHidden="1" w:unhideWhenUsed="1"/>
     <w:lsdException w:name="Placeholder Text" w:semiHidden="1"/>
     <w:lsdException w:name="No Spacing" w:uiPriority="1" w:qFormat="1"/>
     <w:lsdException w:name="Light Shading" w:uiPriority="60"/>

</xml_diff>

<commit_message>
Added login details for the online db to the doc
</commit_message>
<xml_diff>
--- a/Documentation/Assessment 2 Technical Document.docx
+++ b/Documentation/Assessment 2 Technical Document.docx
@@ -1656,21 +1656,160 @@
     </w:p>
     <w:p>
       <w:pPr>
+        <w:rPr>
+          <w:lang w:val="en-US"/>
+        </w:rPr>
+      </w:pPr>
+      <w:r>
+        <w:rPr>
+          <w:lang w:val="en-US"/>
+        </w:rPr>
+        <w:t>Access Online Database (Optional)</w:t>
+      </w:r>
+    </w:p>
+    <w:p>
+      <w:pPr>
+        <w:rPr>
+          <w:lang w:val="en-US"/>
+        </w:rPr>
+      </w:pPr>
+      <w:r>
+        <w:rPr>
+          <w:lang w:val="en-US"/>
+        </w:rPr>
+        <w:t>Microsoft SQL Server Management Studio</w:t>
+      </w:r>
+    </w:p>
+    <w:p>
+      <w:pPr>
+        <w:rPr>
+          <w:lang w:val="en-US"/>
+        </w:rPr>
+      </w:pPr>
+      <w:r>
+        <w:rPr>
+          <w:lang w:val="en-US"/>
+        </w:rPr>
+        <w:tab/>
+        <w:t>Server name:</w:t>
+      </w:r>
+      <w:r>
+        <w:rPr>
+          <w:lang w:val="en-US"/>
+        </w:rPr>
+        <w:tab/>
+      </w:r>
+      <w:r>
+        <w:rPr>
+          <w:lang w:val="en-US"/>
+        </w:rPr>
+        <w:t>inft3050book.database.windows.net</w:t>
+      </w:r>
+    </w:p>
+    <w:p>
+      <w:pPr>
+        <w:rPr>
+          <w:lang w:val="en-US"/>
+        </w:rPr>
+      </w:pPr>
+      <w:r>
+        <w:rPr>
+          <w:lang w:val="en-US"/>
+        </w:rPr>
+        <w:tab/>
+        <w:t>Login:</w:t>
+      </w:r>
+      <w:r>
+        <w:rPr>
+          <w:lang w:val="en-US"/>
+        </w:rPr>
+        <w:tab/>
+      </w:r>
+      <w:r>
+        <w:rPr>
+          <w:lang w:val="en-US"/>
+        </w:rPr>
+        <w:tab/>
+      </w:r>
+      <w:r>
+        <w:rPr>
+          <w:lang w:val="en-US"/>
+        </w:rPr>
+        <w:t>editAdmin</w:t>
+      </w:r>
+    </w:p>
+    <w:p>
+      <w:pPr>
+        <w:rPr>
+          <w:lang w:val="en-US"/>
+        </w:rPr>
+      </w:pPr>
+      <w:r>
+        <w:rPr>
+          <w:lang w:val="en-US"/>
+        </w:rPr>
+        <w:tab/>
+        <w:t>Password:</w:t>
+      </w:r>
+      <w:r>
+        <w:rPr>
+          <w:lang w:val="en-US"/>
+        </w:rPr>
+        <w:tab/>
+      </w:r>
+      <w:r>
+        <w:rPr>
+          <w:lang w:val="en-US"/>
+        </w:rPr>
+        <w:t>INFT3050!</w:t>
+      </w:r>
+    </w:p>
+    <w:p>
+      <w:pPr>
+        <w:rPr>
+          <w:lang w:val="en-US"/>
+        </w:rPr>
+      </w:pPr>
+    </w:p>
+    <w:p>
+      <w:pPr>
+        <w:rPr>
+          <w:lang w:val="en-US"/>
+        </w:rPr>
+      </w:pPr>
+      <w:r>
+        <w:rPr>
+          <w:lang w:val="en-US"/>
+        </w:rPr>
+        <w:t>The connection string is already setup in the Web.config file.</w:t>
+      </w:r>
+      <w:bookmarkStart w:id="4" w:name="_GoBack"/>
+      <w:bookmarkEnd w:id="4"/>
+    </w:p>
+    <w:p>
+      <w:pPr>
+        <w:rPr>
+          <w:lang w:val="en-US"/>
+        </w:rPr>
+      </w:pPr>
+    </w:p>
+    <w:p>
+      <w:pPr>
         <w:pStyle w:val="Heading2"/>
         <w:rPr>
           <w:lang w:val="en-US"/>
         </w:rPr>
       </w:pPr>
-      <w:bookmarkStart w:id="4" w:name="_Toc5975010"/>
-      <w:bookmarkStart w:id="5" w:name="_Toc5984989"/>
+      <w:bookmarkStart w:id="5" w:name="_Toc5975010"/>
+      <w:bookmarkStart w:id="6" w:name="_Toc5984989"/>
       <w:r>
         <w:rPr>
           <w:lang w:val="en-US"/>
         </w:rPr>
         <w:t>Design Decisions</w:t>
       </w:r>
-      <w:bookmarkEnd w:id="4"/>
       <w:bookmarkEnd w:id="5"/>
+      <w:bookmarkEnd w:id="6"/>
     </w:p>
     <w:p>
       <w:pPr>
@@ -1973,6 +2112,7 @@
         <w:rPr>
           <w:lang w:val="en-US"/>
         </w:rPr>
+        <w:lastRenderedPageBreak/>
         <w:t>UI Changes</w:t>
       </w:r>
     </w:p>
@@ -2029,8 +2169,6 @@
         </w:rPr>
         <w:t>The Checkout page was modified to use the dummy payment system.</w:t>
       </w:r>
-      <w:bookmarkStart w:id="6" w:name="_GoBack"/>
-      <w:bookmarkEnd w:id="6"/>
     </w:p>
     <w:p>
       <w:pPr>
@@ -2047,7 +2185,6 @@
         <w:rPr>
           <w:lang w:val="en-US"/>
         </w:rPr>
-        <w:lastRenderedPageBreak/>
         <w:t xml:space="preserve">The </w:t>
       </w:r>
       <w:r>

</xml_diff>

<commit_message>
Added Business rules section to technical document
</commit_message>
<xml_diff>
--- a/Documentation/Assessment 2 Technical Document.docx
+++ b/Documentation/Assessment 2 Technical Document.docx
@@ -1731,12 +1731,14 @@
         </w:rPr>
         <w:tab/>
       </w:r>
+      <w:proofErr w:type="spellStart"/>
       <w:r>
         <w:rPr>
           <w:lang w:val="en-US"/>
         </w:rPr>
         <w:t>editAdmin</w:t>
       </w:r>
+      <w:proofErr w:type="spellEnd"/>
     </w:p>
     <w:p>
       <w:pPr>
@@ -1781,10 +1783,114 @@
         <w:rPr>
           <w:lang w:val="en-US"/>
         </w:rPr>
-        <w:t>The connection string is already setup in the Web.config file.</w:t>
+        <w:t xml:space="preserve">The connection string is already setup in the </w:t>
+      </w:r>
+      <w:proofErr w:type="spellStart"/>
+      <w:r>
+        <w:rPr>
+          <w:lang w:val="en-US"/>
+        </w:rPr>
+        <w:t>Web.config</w:t>
+      </w:r>
+      <w:proofErr w:type="spellEnd"/>
+      <w:r>
+        <w:rPr>
+          <w:lang w:val="en-US"/>
+        </w:rPr>
+        <w:t xml:space="preserve"> file.</w:t>
+      </w:r>
+    </w:p>
+    <w:p>
+      <w:pPr>
+        <w:rPr>
+          <w:lang w:val="en-US"/>
+        </w:rPr>
+      </w:pPr>
+    </w:p>
+    <w:p>
+      <w:pPr>
+        <w:pStyle w:val="Heading2"/>
+        <w:rPr>
+          <w:lang w:val="en-US"/>
+        </w:rPr>
+      </w:pPr>
+      <w:r>
+        <w:rPr>
+          <w:lang w:val="en-US"/>
+        </w:rPr>
+        <w:t>Business Rules</w:t>
+      </w:r>
+    </w:p>
+    <w:p>
+      <w:pPr>
+        <w:rPr>
+          <w:lang w:val="en-US"/>
+        </w:rPr>
+      </w:pPr>
+    </w:p>
+    <w:p>
+      <w:pPr>
+        <w:pStyle w:val="ListParagraph"/>
+        <w:numPr>
+          <w:ilvl w:val="0"/>
+          <w:numId w:val="9"/>
+        </w:numPr>
+        <w:rPr>
+          <w:lang w:val="en-US"/>
+        </w:rPr>
+      </w:pPr>
+      <w:r>
+        <w:rPr>
+          <w:lang w:val="en-US"/>
+        </w:rPr>
+        <w:t>Thumbnail images should not be sized over 200x200 pixels</w:t>
+      </w:r>
+    </w:p>
+    <w:p>
+      <w:pPr>
+        <w:pStyle w:val="ListParagraph"/>
+        <w:numPr>
+          <w:ilvl w:val="0"/>
+          <w:numId w:val="9"/>
+        </w:numPr>
+        <w:rPr>
+          <w:lang w:val="en-US"/>
+        </w:rPr>
+      </w:pPr>
+      <w:r>
+        <w:rPr>
+          <w:lang w:val="en-US"/>
+        </w:rPr>
+        <w:t xml:space="preserve">Any file extension can be used for images e.g. jpg, </w:t>
+      </w:r>
+      <w:proofErr w:type="spellStart"/>
+      <w:r>
+        <w:rPr>
+          <w:lang w:val="en-US"/>
+        </w:rPr>
+        <w:t>png</w:t>
       </w:r>
       <w:bookmarkStart w:id="4" w:name="_GoBack"/>
       <w:bookmarkEnd w:id="4"/>
+      <w:proofErr w:type="spellEnd"/>
+    </w:p>
+    <w:p>
+      <w:pPr>
+        <w:pStyle w:val="ListParagraph"/>
+        <w:numPr>
+          <w:ilvl w:val="0"/>
+          <w:numId w:val="9"/>
+        </w:numPr>
+        <w:rPr>
+          <w:lang w:val="en-US"/>
+        </w:rPr>
+      </w:pPr>
+      <w:r>
+        <w:rPr>
+          <w:lang w:val="en-US"/>
+        </w:rPr>
+        <w:t>Images can be added using an online source or added to the images file</w:t>
+      </w:r>
     </w:p>
     <w:p>
       <w:pPr>
@@ -2019,6 +2125,7 @@
         <w:rPr>
           <w:lang w:val="en-US"/>
         </w:rPr>
+        <w:lastRenderedPageBreak/>
         <w:t xml:space="preserve">On an individual book’s </w:t>
       </w:r>
       <w:r>
@@ -2112,7 +2219,6 @@
         <w:rPr>
           <w:lang w:val="en-US"/>
         </w:rPr>
-        <w:lastRenderedPageBreak/>
         <w:t>UI Changes</w:t>
       </w:r>
     </w:p>
@@ -2199,11 +2305,19 @@
         </w:rPr>
         <w:t xml:space="preserve">ink to cart was added to the </w:t>
       </w:r>
-      <w:r>
-        <w:rPr>
-          <w:lang w:val="en-US"/>
-        </w:rPr>
-        <w:t>Site.Master so that users that are not logged in have access the cart.</w:t>
+      <w:proofErr w:type="spellStart"/>
+      <w:r>
+        <w:rPr>
+          <w:lang w:val="en-US"/>
+        </w:rPr>
+        <w:t>Site.Master</w:t>
+      </w:r>
+      <w:proofErr w:type="spellEnd"/>
+      <w:r>
+        <w:rPr>
+          <w:lang w:val="en-US"/>
+        </w:rPr>
+        <w:t xml:space="preserve"> so that users that are not logged in have access the cart.</w:t>
       </w:r>
     </w:p>
     <w:p>
@@ -2279,7 +2393,21 @@
         <w:rPr>
           <w:lang w:val="en-US"/>
         </w:rPr>
-        <w:t>Added isActive attribute to item so that items can be deactivated by an administrator.</w:t>
+        <w:t xml:space="preserve">Added </w:t>
+      </w:r>
+      <w:proofErr w:type="spellStart"/>
+      <w:r>
+        <w:rPr>
+          <w:lang w:val="en-US"/>
+        </w:rPr>
+        <w:t>isActive</w:t>
+      </w:r>
+      <w:proofErr w:type="spellEnd"/>
+      <w:r>
+        <w:rPr>
+          <w:lang w:val="en-US"/>
+        </w:rPr>
+        <w:t xml:space="preserve"> attribute to item so that items can be deactivated by an administrator.</w:t>
       </w:r>
     </w:p>
     <w:p>
@@ -2315,7 +2443,49 @@
         <w:rPr>
           <w:lang w:val="en-US"/>
         </w:rPr>
-        <w:t>Added validationKey and isVerified to the webSiteUser entity. These are used for user validation and verification.</w:t>
+        <w:t xml:space="preserve">Added </w:t>
+      </w:r>
+      <w:proofErr w:type="spellStart"/>
+      <w:r>
+        <w:rPr>
+          <w:lang w:val="en-US"/>
+        </w:rPr>
+        <w:t>validationKey</w:t>
+      </w:r>
+      <w:proofErr w:type="spellEnd"/>
+      <w:r>
+        <w:rPr>
+          <w:lang w:val="en-US"/>
+        </w:rPr>
+        <w:t xml:space="preserve"> and </w:t>
+      </w:r>
+      <w:proofErr w:type="spellStart"/>
+      <w:r>
+        <w:rPr>
+          <w:lang w:val="en-US"/>
+        </w:rPr>
+        <w:t>isVerified</w:t>
+      </w:r>
+      <w:proofErr w:type="spellEnd"/>
+      <w:r>
+        <w:rPr>
+          <w:lang w:val="en-US"/>
+        </w:rPr>
+        <w:t xml:space="preserve"> to the </w:t>
+      </w:r>
+      <w:proofErr w:type="spellStart"/>
+      <w:r>
+        <w:rPr>
+          <w:lang w:val="en-US"/>
+        </w:rPr>
+        <w:t>webSiteUser</w:t>
+      </w:r>
+      <w:proofErr w:type="spellEnd"/>
+      <w:r>
+        <w:rPr>
+          <w:lang w:val="en-US"/>
+        </w:rPr>
+        <w:t xml:space="preserve"> entity. These are used for user validation and verification.</w:t>
       </w:r>
     </w:p>
     <w:p>
@@ -2351,7 +2521,35 @@
         <w:rPr>
           <w:lang w:val="en-US"/>
         </w:rPr>
-        <w:t>Added the isActive attribute to the postageOption entity to allow administrators to deactivate postage options</w:t>
+        <w:t xml:space="preserve">Added the </w:t>
+      </w:r>
+      <w:proofErr w:type="spellStart"/>
+      <w:r>
+        <w:rPr>
+          <w:lang w:val="en-US"/>
+        </w:rPr>
+        <w:t>isActive</w:t>
+      </w:r>
+      <w:proofErr w:type="spellEnd"/>
+      <w:r>
+        <w:rPr>
+          <w:lang w:val="en-US"/>
+        </w:rPr>
+        <w:t xml:space="preserve"> attribute to the </w:t>
+      </w:r>
+      <w:proofErr w:type="spellStart"/>
+      <w:r>
+        <w:rPr>
+          <w:lang w:val="en-US"/>
+        </w:rPr>
+        <w:t>postageOption</w:t>
+      </w:r>
+      <w:proofErr w:type="spellEnd"/>
+      <w:r>
+        <w:rPr>
+          <w:lang w:val="en-US"/>
+        </w:rPr>
+        <w:t xml:space="preserve"> entity to allow administrators to deactivate postage options</w:t>
       </w:r>
     </w:p>
     <w:p>
@@ -2369,7 +2567,21 @@
         <w:rPr>
           <w:lang w:val="en-US"/>
         </w:rPr>
-        <w:t>Added the shippingAddress entity to the orders entity</w:t>
+        <w:t xml:space="preserve">Added the </w:t>
+      </w:r>
+      <w:proofErr w:type="spellStart"/>
+      <w:r>
+        <w:rPr>
+          <w:lang w:val="en-US"/>
+        </w:rPr>
+        <w:t>shippingAddress</w:t>
+      </w:r>
+      <w:proofErr w:type="spellEnd"/>
+      <w:r>
+        <w:rPr>
+          <w:lang w:val="en-US"/>
+        </w:rPr>
+        <w:t xml:space="preserve"> entity to the orders entity</w:t>
       </w:r>
     </w:p>
     <w:p>
@@ -2387,7 +2599,35 @@
         <w:rPr>
           <w:lang w:val="en-US"/>
         </w:rPr>
-        <w:t>Removed the userAddress and customerAddress entities</w:t>
+        <w:t xml:space="preserve">Removed the </w:t>
+      </w:r>
+      <w:proofErr w:type="spellStart"/>
+      <w:r>
+        <w:rPr>
+          <w:lang w:val="en-US"/>
+        </w:rPr>
+        <w:t>userAddress</w:t>
+      </w:r>
+      <w:proofErr w:type="spellEnd"/>
+      <w:r>
+        <w:rPr>
+          <w:lang w:val="en-US"/>
+        </w:rPr>
+        <w:t xml:space="preserve"> and </w:t>
+      </w:r>
+      <w:proofErr w:type="spellStart"/>
+      <w:r>
+        <w:rPr>
+          <w:lang w:val="en-US"/>
+        </w:rPr>
+        <w:t>customerAddress</w:t>
+      </w:r>
+      <w:proofErr w:type="spellEnd"/>
+      <w:r>
+        <w:rPr>
+          <w:lang w:val="en-US"/>
+        </w:rPr>
+        <w:t xml:space="preserve"> entities</w:t>
       </w:r>
     </w:p>
     <w:p>
@@ -2405,7 +2645,21 @@
         <w:rPr>
           <w:lang w:val="en-US"/>
         </w:rPr>
-        <w:t>Added the shippingAddress entity to store customer shipping addresse</w:t>
+        <w:t xml:space="preserve">Added the </w:t>
+      </w:r>
+      <w:proofErr w:type="spellStart"/>
+      <w:r>
+        <w:rPr>
+          <w:lang w:val="en-US"/>
+        </w:rPr>
+        <w:t>shippingAddress</w:t>
+      </w:r>
+      <w:proofErr w:type="spellEnd"/>
+      <w:r>
+        <w:rPr>
+          <w:lang w:val="en-US"/>
+        </w:rPr>
+        <w:t xml:space="preserve"> entity to store customer shipping addresse</w:t>
       </w:r>
       <w:r>
         <w:rPr>
@@ -2875,6 +3129,119 @@
 <file path=word/numbering.xml><?xml version="1.0" encoding="utf-8"?>
 <w:numbering xmlns:wpc="http://schemas.microsoft.com/office/word/2010/wordprocessingCanvas" xmlns:cx="http://schemas.microsoft.com/office/drawing/2014/chartex" xmlns:cx1="http://schemas.microsoft.com/office/drawing/2015/9/8/chartex" xmlns:cx2="http://schemas.microsoft.com/office/drawing/2015/10/21/chartex" xmlns:cx3="http://schemas.microsoft.com/office/drawing/2016/5/9/chartex" xmlns:cx4="http://schemas.microsoft.com/office/drawing/2016/5/10/chartex" xmlns:cx5="http://schemas.microsoft.com/office/drawing/2016/5/11/chartex" xmlns:cx6="http://schemas.microsoft.com/office/drawing/2016/5/12/chartex" xmlns:cx7="http://schemas.microsoft.com/office/drawing/2016/5/13/chartex" xmlns:cx8="http://schemas.microsoft.com/office/drawing/2016/5/14/chartex" xmlns:mc="http://schemas.openxmlformats.org/markup-compatibility/2006" xmlns:aink="http://schemas.microsoft.com/office/drawing/2016/ink" xmlns:am3d="http://schemas.microsoft.com/office/drawing/2017/model3d" xmlns:o="urn:schemas-microsoft-com:office:office" xmlns:r="http://schemas.openxmlformats.org/officeDocument/2006/relationships" xmlns:m="http://schemas.openxmlformats.org/officeDocument/2006/math" xmlns:v="urn:schemas-microsoft-com:vml" xmlns:wp14="http://schemas.microsoft.com/office/word/2010/wordprocessingDrawing" xmlns:wp="http://schemas.openxmlformats.org/drawingml/2006/wordprocessingDrawing" xmlns:w10="urn:schemas-microsoft-com:office:word" xmlns:w="http://schemas.openxmlformats.org/wordprocessingml/2006/main" xmlns:w14="http://schemas.microsoft.com/office/word/2010/wordml" xmlns:w15="http://schemas.microsoft.com/office/word/2012/wordml" xmlns:w16cid="http://schemas.microsoft.com/office/word/2016/wordml/cid" xmlns:w16se="http://schemas.microsoft.com/office/word/2015/wordml/symex" xmlns:wpg="http://schemas.microsoft.com/office/word/2010/wordprocessingGroup" xmlns:wpi="http://schemas.microsoft.com/office/word/2010/wordprocessingInk" xmlns:wne="http://schemas.microsoft.com/office/word/2006/wordml" xmlns:wps="http://schemas.microsoft.com/office/word/2010/wordprocessingShape" mc:Ignorable="w14 w15 w16se w16cid wp14">
   <w:abstractNum w:abstractNumId="0" w15:restartNumberingAfterBreak="0">
+    <w:nsid w:val="02565DD1"/>
+    <w:multiLevelType w:val="hybridMultilevel"/>
+    <w:tmpl w:val="A6AA4B0A"/>
+    <w:lvl w:ilvl="0" w:tplc="0C090001">
+      <w:start w:val="1"/>
+      <w:numFmt w:val="bullet"/>
+      <w:lvlText w:val=""/>
+      <w:lvlJc w:val="left"/>
+      <w:pPr>
+        <w:ind w:left="720" w:hanging="360"/>
+      </w:pPr>
+      <w:rPr>
+        <w:rFonts w:ascii="Symbol" w:hAnsi="Symbol" w:hint="default"/>
+      </w:rPr>
+    </w:lvl>
+    <w:lvl w:ilvl="1" w:tplc="0C090003" w:tentative="1">
+      <w:start w:val="1"/>
+      <w:numFmt w:val="bullet"/>
+      <w:lvlText w:val="o"/>
+      <w:lvlJc w:val="left"/>
+      <w:pPr>
+        <w:ind w:left="1440" w:hanging="360"/>
+      </w:pPr>
+      <w:rPr>
+        <w:rFonts w:ascii="Courier New" w:hAnsi="Courier New" w:cs="Courier New" w:hint="default"/>
+      </w:rPr>
+    </w:lvl>
+    <w:lvl w:ilvl="2" w:tplc="0C090005" w:tentative="1">
+      <w:start w:val="1"/>
+      <w:numFmt w:val="bullet"/>
+      <w:lvlText w:val=""/>
+      <w:lvlJc w:val="left"/>
+      <w:pPr>
+        <w:ind w:left="2160" w:hanging="360"/>
+      </w:pPr>
+      <w:rPr>
+        <w:rFonts w:ascii="Wingdings" w:hAnsi="Wingdings" w:hint="default"/>
+      </w:rPr>
+    </w:lvl>
+    <w:lvl w:ilvl="3" w:tplc="0C090001" w:tentative="1">
+      <w:start w:val="1"/>
+      <w:numFmt w:val="bullet"/>
+      <w:lvlText w:val=""/>
+      <w:lvlJc w:val="left"/>
+      <w:pPr>
+        <w:ind w:left="2880" w:hanging="360"/>
+      </w:pPr>
+      <w:rPr>
+        <w:rFonts w:ascii="Symbol" w:hAnsi="Symbol" w:hint="default"/>
+      </w:rPr>
+    </w:lvl>
+    <w:lvl w:ilvl="4" w:tplc="0C090003" w:tentative="1">
+      <w:start w:val="1"/>
+      <w:numFmt w:val="bullet"/>
+      <w:lvlText w:val="o"/>
+      <w:lvlJc w:val="left"/>
+      <w:pPr>
+        <w:ind w:left="3600" w:hanging="360"/>
+      </w:pPr>
+      <w:rPr>
+        <w:rFonts w:ascii="Courier New" w:hAnsi="Courier New" w:cs="Courier New" w:hint="default"/>
+      </w:rPr>
+    </w:lvl>
+    <w:lvl w:ilvl="5" w:tplc="0C090005" w:tentative="1">
+      <w:start w:val="1"/>
+      <w:numFmt w:val="bullet"/>
+      <w:lvlText w:val=""/>
+      <w:lvlJc w:val="left"/>
+      <w:pPr>
+        <w:ind w:left="4320" w:hanging="360"/>
+      </w:pPr>
+      <w:rPr>
+        <w:rFonts w:ascii="Wingdings" w:hAnsi="Wingdings" w:hint="default"/>
+      </w:rPr>
+    </w:lvl>
+    <w:lvl w:ilvl="6" w:tplc="0C090001" w:tentative="1">
+      <w:start w:val="1"/>
+      <w:numFmt w:val="bullet"/>
+      <w:lvlText w:val=""/>
+      <w:lvlJc w:val="left"/>
+      <w:pPr>
+        <w:ind w:left="5040" w:hanging="360"/>
+      </w:pPr>
+      <w:rPr>
+        <w:rFonts w:ascii="Symbol" w:hAnsi="Symbol" w:hint="default"/>
+      </w:rPr>
+    </w:lvl>
+    <w:lvl w:ilvl="7" w:tplc="0C090003" w:tentative="1">
+      <w:start w:val="1"/>
+      <w:numFmt w:val="bullet"/>
+      <w:lvlText w:val="o"/>
+      <w:lvlJc w:val="left"/>
+      <w:pPr>
+        <w:ind w:left="5760" w:hanging="360"/>
+      </w:pPr>
+      <w:rPr>
+        <w:rFonts w:ascii="Courier New" w:hAnsi="Courier New" w:cs="Courier New" w:hint="default"/>
+      </w:rPr>
+    </w:lvl>
+    <w:lvl w:ilvl="8" w:tplc="0C090005" w:tentative="1">
+      <w:start w:val="1"/>
+      <w:numFmt w:val="bullet"/>
+      <w:lvlText w:val=""/>
+      <w:lvlJc w:val="left"/>
+      <w:pPr>
+        <w:ind w:left="6480" w:hanging="360"/>
+      </w:pPr>
+      <w:rPr>
+        <w:rFonts w:ascii="Wingdings" w:hAnsi="Wingdings" w:hint="default"/>
+      </w:rPr>
+    </w:lvl>
+  </w:abstractNum>
+  <w:abstractNum w:abstractNumId="1" w15:restartNumberingAfterBreak="0">
     <w:nsid w:val="050E0E52"/>
     <w:multiLevelType w:val="hybridMultilevel"/>
     <w:tmpl w:val="1F3A4FA0"/>
@@ -2987,7 +3354,7 @@
       </w:rPr>
     </w:lvl>
   </w:abstractNum>
-  <w:abstractNum w:abstractNumId="1" w15:restartNumberingAfterBreak="0">
+  <w:abstractNum w:abstractNumId="2" w15:restartNumberingAfterBreak="0">
     <w:nsid w:val="0F2653CD"/>
     <w:multiLevelType w:val="hybridMultilevel"/>
     <w:tmpl w:val="64187D8C"/>
@@ -3100,7 +3467,7 @@
       </w:rPr>
     </w:lvl>
   </w:abstractNum>
-  <w:abstractNum w:abstractNumId="2" w15:restartNumberingAfterBreak="0">
+  <w:abstractNum w:abstractNumId="3" w15:restartNumberingAfterBreak="0">
     <w:nsid w:val="39B76CCE"/>
     <w:multiLevelType w:val="hybridMultilevel"/>
     <w:tmpl w:val="DF881EC6"/>
@@ -3213,7 +3580,7 @@
       </w:rPr>
     </w:lvl>
   </w:abstractNum>
-  <w:abstractNum w:abstractNumId="3" w15:restartNumberingAfterBreak="0">
+  <w:abstractNum w:abstractNumId="4" w15:restartNumberingAfterBreak="0">
     <w:nsid w:val="4E846BBA"/>
     <w:multiLevelType w:val="hybridMultilevel"/>
     <w:tmpl w:val="F3EAD994"/>
@@ -3326,7 +3693,7 @@
       </w:rPr>
     </w:lvl>
   </w:abstractNum>
-  <w:abstractNum w:abstractNumId="4" w15:restartNumberingAfterBreak="0">
+  <w:abstractNum w:abstractNumId="5" w15:restartNumberingAfterBreak="0">
     <w:nsid w:val="5A9D0A18"/>
     <w:multiLevelType w:val="hybridMultilevel"/>
     <w:tmpl w:val="F4BECE3C"/>
@@ -3439,7 +3806,7 @@
       </w:rPr>
     </w:lvl>
   </w:abstractNum>
-  <w:abstractNum w:abstractNumId="5" w15:restartNumberingAfterBreak="0">
+  <w:abstractNum w:abstractNumId="6" w15:restartNumberingAfterBreak="0">
     <w:nsid w:val="5DB402E1"/>
     <w:multiLevelType w:val="hybridMultilevel"/>
     <w:tmpl w:val="43FED492"/>
@@ -3552,7 +3919,7 @@
       </w:rPr>
     </w:lvl>
   </w:abstractNum>
-  <w:abstractNum w:abstractNumId="6" w15:restartNumberingAfterBreak="0">
+  <w:abstractNum w:abstractNumId="7" w15:restartNumberingAfterBreak="0">
     <w:nsid w:val="759E0D86"/>
     <w:multiLevelType w:val="hybridMultilevel"/>
     <w:tmpl w:val="040477C8"/>
@@ -3665,7 +4032,7 @@
       </w:rPr>
     </w:lvl>
   </w:abstractNum>
-  <w:abstractNum w:abstractNumId="7" w15:restartNumberingAfterBreak="0">
+  <w:abstractNum w:abstractNumId="8" w15:restartNumberingAfterBreak="0">
     <w:nsid w:val="7B037616"/>
     <w:multiLevelType w:val="hybridMultilevel"/>
     <w:tmpl w:val="F274D51C"/>
@@ -3779,28 +4146,31 @@
     </w:lvl>
   </w:abstractNum>
   <w:num w:numId="1">
+    <w:abstractNumId w:val="5"/>
+  </w:num>
+  <w:num w:numId="2">
+    <w:abstractNumId w:val="3"/>
+  </w:num>
+  <w:num w:numId="3">
+    <w:abstractNumId w:val="7"/>
+  </w:num>
+  <w:num w:numId="4">
+    <w:abstractNumId w:val="1"/>
+  </w:num>
+  <w:num w:numId="5">
     <w:abstractNumId w:val="4"/>
   </w:num>
-  <w:num w:numId="2">
+  <w:num w:numId="6">
+    <w:abstractNumId w:val="6"/>
+  </w:num>
+  <w:num w:numId="7">
     <w:abstractNumId w:val="2"/>
   </w:num>
-  <w:num w:numId="3">
-    <w:abstractNumId w:val="6"/>
+  <w:num w:numId="8">
+    <w:abstractNumId w:val="8"/>
   </w:num>
-  <w:num w:numId="4">
+  <w:num w:numId="9">
     <w:abstractNumId w:val="0"/>
-  </w:num>
-  <w:num w:numId="5">
-    <w:abstractNumId w:val="3"/>
-  </w:num>
-  <w:num w:numId="6">
-    <w:abstractNumId w:val="5"/>
-  </w:num>
-  <w:num w:numId="7">
-    <w:abstractNumId w:val="1"/>
-  </w:num>
-  <w:num w:numId="8">
-    <w:abstractNumId w:val="7"/>
   </w:num>
 </w:numbering>
 </file>
@@ -3818,7 +4188,7 @@
     </w:rPrDefault>
     <w:pPrDefault/>
   </w:docDefaults>
-  <w:latentStyles w:defLockedState="0" w:defUIPriority="99" w:defSemiHidden="0" w:defUnhideWhenUsed="0" w:defQFormat="0" w:count="376">
+  <w:latentStyles w:defLockedState="0" w:defUIPriority="99" w:defSemiHidden="0" w:defUnhideWhenUsed="0" w:defQFormat="0" w:count="375">
     <w:lsdException w:name="Normal" w:uiPriority="0" w:qFormat="1"/>
     <w:lsdException w:name="heading 1" w:uiPriority="9" w:qFormat="1"/>
     <w:lsdException w:name="heading 2" w:semiHidden="1" w:uiPriority="9" w:unhideWhenUsed="1" w:qFormat="1"/>
@@ -4194,7 +4564,6 @@
     <w:lsdException w:name="Smart Hyperlink" w:semiHidden="1" w:unhideWhenUsed="1"/>
     <w:lsdException w:name="Hashtag" w:semiHidden="1" w:unhideWhenUsed="1"/>
     <w:lsdException w:name="Unresolved Mention" w:semiHidden="1" w:unhideWhenUsed="1"/>
-    <w:lsdException w:name="Smart Link" w:semiHidden="1" w:unhideWhenUsed="1"/>
   </w:latentStyles>
   <w:style w:type="paragraph" w:default="1" w:styleId="Normal">
     <w:name w:val="Normal"/>

</xml_diff>

<commit_message>
Fixed issues with Books.sql and added info to doc
</commit_message>
<xml_diff>
--- a/Documentation/Assessment 2 Technical Document.docx
+++ b/Documentation/Assessment 2 Technical Document.docx
@@ -1731,14 +1731,12 @@
         </w:rPr>
         <w:tab/>
       </w:r>
-      <w:proofErr w:type="spellStart"/>
       <w:r>
         <w:rPr>
           <w:lang w:val="en-US"/>
         </w:rPr>
         <w:t>editAdmin</w:t>
       </w:r>
-      <w:proofErr w:type="spellEnd"/>
     </w:p>
     <w:p>
       <w:pPr>
@@ -1783,29 +1781,37 @@
         <w:rPr>
           <w:lang w:val="en-US"/>
         </w:rPr>
-        <w:t xml:space="preserve">The connection string is already setup in the </w:t>
-      </w:r>
-      <w:proofErr w:type="spellStart"/>
-      <w:r>
-        <w:rPr>
-          <w:lang w:val="en-US"/>
-        </w:rPr>
-        <w:t>Web.config</w:t>
-      </w:r>
-      <w:proofErr w:type="spellEnd"/>
-      <w:r>
-        <w:rPr>
-          <w:lang w:val="en-US"/>
-        </w:rPr>
-        <w:t xml:space="preserve"> file.</w:t>
-      </w:r>
-    </w:p>
-    <w:p>
-      <w:pPr>
-        <w:rPr>
-          <w:lang w:val="en-US"/>
-        </w:rPr>
-      </w:pPr>
+        <w:t>The connection string is already setup in the Web.config file.</w:t>
+      </w:r>
+    </w:p>
+    <w:p>
+      <w:pPr>
+        <w:rPr>
+          <w:lang w:val="en-US"/>
+        </w:rPr>
+      </w:pPr>
+    </w:p>
+    <w:p>
+      <w:pPr>
+        <w:rPr>
+          <w:lang w:val="en-US"/>
+        </w:rPr>
+      </w:pPr>
+      <w:r>
+        <w:rPr>
+          <w:lang w:val="en-US"/>
+        </w:rPr>
+        <w:t>Note: There are currently no existing orders in the database. Orders will be populated in the database once a customer has ordered a book/books using the web app.</w:t>
+      </w:r>
+    </w:p>
+    <w:p>
+      <w:pPr>
+        <w:rPr>
+          <w:lang w:val="en-US"/>
+        </w:rPr>
+      </w:pPr>
+      <w:bookmarkStart w:id="4" w:name="_GoBack"/>
+      <w:bookmarkEnd w:id="4"/>
     </w:p>
     <w:p>
       <w:pPr>
@@ -1861,18 +1867,8 @@
         <w:rPr>
           <w:lang w:val="en-US"/>
         </w:rPr>
-        <w:t xml:space="preserve">Any file extension can be used for images e.g. jpg, </w:t>
-      </w:r>
-      <w:proofErr w:type="spellStart"/>
-      <w:r>
-        <w:rPr>
-          <w:lang w:val="en-US"/>
-        </w:rPr>
-        <w:t>png</w:t>
-      </w:r>
-      <w:bookmarkStart w:id="4" w:name="_GoBack"/>
-      <w:bookmarkEnd w:id="4"/>
-      <w:proofErr w:type="spellEnd"/>
+        <w:t>Any file extension can be used for images e.g. jpg, png</w:t>
+      </w:r>
     </w:p>
     <w:p>
       <w:pPr>
@@ -2070,6 +2066,7 @@
         <w:rPr>
           <w:lang w:val="en-US"/>
         </w:rPr>
+        <w:lastRenderedPageBreak/>
         <w:t xml:space="preserve">For admin pages used tables and grid views </w:t>
       </w:r>
       <w:r>
@@ -2125,7 +2122,6 @@
         <w:rPr>
           <w:lang w:val="en-US"/>
         </w:rPr>
-        <w:lastRenderedPageBreak/>
         <w:t xml:space="preserve">On an individual book’s </w:t>
       </w:r>
       <w:r>
@@ -2305,19 +2301,11 @@
         </w:rPr>
         <w:t xml:space="preserve">ink to cart was added to the </w:t>
       </w:r>
-      <w:proofErr w:type="spellStart"/>
-      <w:r>
-        <w:rPr>
-          <w:lang w:val="en-US"/>
-        </w:rPr>
-        <w:t>Site.Master</w:t>
-      </w:r>
-      <w:proofErr w:type="spellEnd"/>
-      <w:r>
-        <w:rPr>
-          <w:lang w:val="en-US"/>
-        </w:rPr>
-        <w:t xml:space="preserve"> so that users that are not logged in have access the cart.</w:t>
+      <w:r>
+        <w:rPr>
+          <w:lang w:val="en-US"/>
+        </w:rPr>
+        <w:t>Site.Master so that users that are not logged in have access the cart.</w:t>
       </w:r>
     </w:p>
     <w:p>
@@ -2393,21 +2381,7 @@
         <w:rPr>
           <w:lang w:val="en-US"/>
         </w:rPr>
-        <w:t xml:space="preserve">Added </w:t>
-      </w:r>
-      <w:proofErr w:type="spellStart"/>
-      <w:r>
-        <w:rPr>
-          <w:lang w:val="en-US"/>
-        </w:rPr>
-        <w:t>isActive</w:t>
-      </w:r>
-      <w:proofErr w:type="spellEnd"/>
-      <w:r>
-        <w:rPr>
-          <w:lang w:val="en-US"/>
-        </w:rPr>
-        <w:t xml:space="preserve"> attribute to item so that items can be deactivated by an administrator.</w:t>
+        <w:t>Added isActive attribute to item so that items can be deactivated by an administrator.</w:t>
       </w:r>
     </w:p>
     <w:p>
@@ -2443,49 +2417,7 @@
         <w:rPr>
           <w:lang w:val="en-US"/>
         </w:rPr>
-        <w:t xml:space="preserve">Added </w:t>
-      </w:r>
-      <w:proofErr w:type="spellStart"/>
-      <w:r>
-        <w:rPr>
-          <w:lang w:val="en-US"/>
-        </w:rPr>
-        <w:t>validationKey</w:t>
-      </w:r>
-      <w:proofErr w:type="spellEnd"/>
-      <w:r>
-        <w:rPr>
-          <w:lang w:val="en-US"/>
-        </w:rPr>
-        <w:t xml:space="preserve"> and </w:t>
-      </w:r>
-      <w:proofErr w:type="spellStart"/>
-      <w:r>
-        <w:rPr>
-          <w:lang w:val="en-US"/>
-        </w:rPr>
-        <w:t>isVerified</w:t>
-      </w:r>
-      <w:proofErr w:type="spellEnd"/>
-      <w:r>
-        <w:rPr>
-          <w:lang w:val="en-US"/>
-        </w:rPr>
-        <w:t xml:space="preserve"> to the </w:t>
-      </w:r>
-      <w:proofErr w:type="spellStart"/>
-      <w:r>
-        <w:rPr>
-          <w:lang w:val="en-US"/>
-        </w:rPr>
-        <w:t>webSiteUser</w:t>
-      </w:r>
-      <w:proofErr w:type="spellEnd"/>
-      <w:r>
-        <w:rPr>
-          <w:lang w:val="en-US"/>
-        </w:rPr>
-        <w:t xml:space="preserve"> entity. These are used for user validation and verification.</w:t>
+        <w:t>Added validationKey and isVerified to the webSiteUser entity. These are used for user validation and verification.</w:t>
       </w:r>
     </w:p>
     <w:p>
@@ -2521,35 +2453,7 @@
         <w:rPr>
           <w:lang w:val="en-US"/>
         </w:rPr>
-        <w:t xml:space="preserve">Added the </w:t>
-      </w:r>
-      <w:proofErr w:type="spellStart"/>
-      <w:r>
-        <w:rPr>
-          <w:lang w:val="en-US"/>
-        </w:rPr>
-        <w:t>isActive</w:t>
-      </w:r>
-      <w:proofErr w:type="spellEnd"/>
-      <w:r>
-        <w:rPr>
-          <w:lang w:val="en-US"/>
-        </w:rPr>
-        <w:t xml:space="preserve"> attribute to the </w:t>
-      </w:r>
-      <w:proofErr w:type="spellStart"/>
-      <w:r>
-        <w:rPr>
-          <w:lang w:val="en-US"/>
-        </w:rPr>
-        <w:t>postageOption</w:t>
-      </w:r>
-      <w:proofErr w:type="spellEnd"/>
-      <w:r>
-        <w:rPr>
-          <w:lang w:val="en-US"/>
-        </w:rPr>
-        <w:t xml:space="preserve"> entity to allow administrators to deactivate postage options</w:t>
+        <w:t>Added the isActive attribute to the postageOption entity to allow administrators to deactivate postage options</w:t>
       </w:r>
     </w:p>
     <w:p>
@@ -2567,21 +2471,7 @@
         <w:rPr>
           <w:lang w:val="en-US"/>
         </w:rPr>
-        <w:t xml:space="preserve">Added the </w:t>
-      </w:r>
-      <w:proofErr w:type="spellStart"/>
-      <w:r>
-        <w:rPr>
-          <w:lang w:val="en-US"/>
-        </w:rPr>
-        <w:t>shippingAddress</w:t>
-      </w:r>
-      <w:proofErr w:type="spellEnd"/>
-      <w:r>
-        <w:rPr>
-          <w:lang w:val="en-US"/>
-        </w:rPr>
-        <w:t xml:space="preserve"> entity to the orders entity</w:t>
+        <w:t>Added the shippingAddress entity to the orders entity</w:t>
       </w:r>
     </w:p>
     <w:p>
@@ -2599,35 +2489,7 @@
         <w:rPr>
           <w:lang w:val="en-US"/>
         </w:rPr>
-        <w:t xml:space="preserve">Removed the </w:t>
-      </w:r>
-      <w:proofErr w:type="spellStart"/>
-      <w:r>
-        <w:rPr>
-          <w:lang w:val="en-US"/>
-        </w:rPr>
-        <w:t>userAddress</w:t>
-      </w:r>
-      <w:proofErr w:type="spellEnd"/>
-      <w:r>
-        <w:rPr>
-          <w:lang w:val="en-US"/>
-        </w:rPr>
-        <w:t xml:space="preserve"> and </w:t>
-      </w:r>
-      <w:proofErr w:type="spellStart"/>
-      <w:r>
-        <w:rPr>
-          <w:lang w:val="en-US"/>
-        </w:rPr>
-        <w:t>customerAddress</w:t>
-      </w:r>
-      <w:proofErr w:type="spellEnd"/>
-      <w:r>
-        <w:rPr>
-          <w:lang w:val="en-US"/>
-        </w:rPr>
-        <w:t xml:space="preserve"> entities</w:t>
+        <w:t>Removed the userAddress and customerAddress entities</w:t>
       </w:r>
     </w:p>
     <w:p>
@@ -2645,21 +2507,7 @@
         <w:rPr>
           <w:lang w:val="en-US"/>
         </w:rPr>
-        <w:t xml:space="preserve">Added the </w:t>
-      </w:r>
-      <w:proofErr w:type="spellStart"/>
-      <w:r>
-        <w:rPr>
-          <w:lang w:val="en-US"/>
-        </w:rPr>
-        <w:t>shippingAddress</w:t>
-      </w:r>
-      <w:proofErr w:type="spellEnd"/>
-      <w:r>
-        <w:rPr>
-          <w:lang w:val="en-US"/>
-        </w:rPr>
-        <w:t xml:space="preserve"> entity to store customer shipping addresse</w:t>
+        <w:t>Added the shippingAddress entity to store customer shipping addresse</w:t>
       </w:r>
       <w:r>
         <w:rPr>
@@ -4188,7 +4036,7 @@
     </w:rPrDefault>
     <w:pPrDefault/>
   </w:docDefaults>
-  <w:latentStyles w:defLockedState="0" w:defUIPriority="99" w:defSemiHidden="0" w:defUnhideWhenUsed="0" w:defQFormat="0" w:count="375">
+  <w:latentStyles w:defLockedState="0" w:defUIPriority="99" w:defSemiHidden="0" w:defUnhideWhenUsed="0" w:defQFormat="0" w:count="376">
     <w:lsdException w:name="Normal" w:uiPriority="0" w:qFormat="1"/>
     <w:lsdException w:name="heading 1" w:uiPriority="9" w:qFormat="1"/>
     <w:lsdException w:name="heading 2" w:semiHidden="1" w:uiPriority="9" w:unhideWhenUsed="1" w:qFormat="1"/>
@@ -4294,7 +4142,6 @@
     <w:lsdException w:name="HTML Sample" w:semiHidden="1" w:unhideWhenUsed="1"/>
     <w:lsdException w:name="HTML Typewriter" w:semiHidden="1" w:unhideWhenUsed="1"/>
     <w:lsdException w:name="HTML Variable" w:semiHidden="1" w:unhideWhenUsed="1"/>
-    <w:lsdException w:name="Normal Table" w:semiHidden="1" w:unhideWhenUsed="1"/>
     <w:lsdException w:name="annotation subject" w:semiHidden="1" w:unhideWhenUsed="1"/>
     <w:lsdException w:name="No List" w:semiHidden="1" w:unhideWhenUsed="1"/>
     <w:lsdException w:name="Outline List 1" w:semiHidden="1" w:unhideWhenUsed="1"/>
@@ -4341,10 +4188,8 @@
     <w:lsdException w:name="Table Subtle 2" w:semiHidden="1" w:unhideWhenUsed="1"/>
     <w:lsdException w:name="Table Web 1" w:semiHidden="1" w:unhideWhenUsed="1"/>
     <w:lsdException w:name="Table Web 2" w:semiHidden="1" w:unhideWhenUsed="1"/>
-    <w:lsdException w:name="Table Web 3" w:semiHidden="1" w:unhideWhenUsed="1"/>
     <w:lsdException w:name="Balloon Text" w:semiHidden="1" w:unhideWhenUsed="1"/>
     <w:lsdException w:name="Table Grid" w:uiPriority="39"/>
-    <w:lsdException w:name="Table Theme" w:semiHidden="1" w:unhideWhenUsed="1"/>
     <w:lsdException w:name="Placeholder Text" w:semiHidden="1"/>
     <w:lsdException w:name="No Spacing" w:uiPriority="1" w:qFormat="1"/>
     <w:lsdException w:name="Light Shading" w:uiPriority="60"/>
@@ -4564,6 +4409,7 @@
     <w:lsdException w:name="Smart Hyperlink" w:semiHidden="1" w:unhideWhenUsed="1"/>
     <w:lsdException w:name="Hashtag" w:semiHidden="1" w:unhideWhenUsed="1"/>
     <w:lsdException w:name="Unresolved Mention" w:semiHidden="1" w:unhideWhenUsed="1"/>
+    <w:lsdException w:name="Smart Link" w:semiHidden="1" w:unhideWhenUsed="1"/>
   </w:latentStyles>
   <w:style w:type="paragraph" w:default="1" w:styleId="Normal">
     <w:name w:val="Normal"/>

</xml_diff>

<commit_message>
Technical Document changes and pdf
</commit_message>
<xml_diff>
--- a/Documentation/Assessment 2 Technical Document.docx
+++ b/Documentation/Assessment 2 Technical Document.docx
@@ -431,6 +431,8 @@
         <w:br w:type="page"/>
       </w:r>
     </w:p>
+    <w:bookmarkStart w:id="0" w:name="_GoBack"/>
+    <w:bookmarkEnd w:id="0"/>
     <w:p>
       <w:pPr>
         <w:pStyle w:val="TOC2"/>
@@ -464,7 +466,7 @@
         </w:rPr>
         <w:fldChar w:fldCharType="separate"/>
       </w:r>
-      <w:hyperlink w:anchor="_Toc5984985" w:history="1">
+      <w:hyperlink w:anchor="_Toc10550437" w:history="1">
         <w:r>
           <w:rPr>
             <w:rStyle w:val="Hyperlink"/>
@@ -492,7 +494,7 @@
             <w:noProof/>
             <w:webHidden/>
           </w:rPr>
-          <w:instrText xml:space="preserve"> PAGEREF _Toc5984985 \h </w:instrText>
+          <w:instrText xml:space="preserve"> PAGEREF _Toc10550437 \h </w:instrText>
         </w:r>
         <w:r>
           <w:rPr>
@@ -537,7 +539,7 @@
           <w:lang w:eastAsia="en-AU"/>
         </w:rPr>
       </w:pPr>
-      <w:hyperlink w:anchor="_Toc5984986" w:history="1">
+      <w:hyperlink w:anchor="_Toc10550438" w:history="1">
         <w:r>
           <w:rPr>
             <w:rStyle w:val="Hyperlink"/>
@@ -565,7 +567,7 @@
             <w:noProof/>
             <w:webHidden/>
           </w:rPr>
-          <w:instrText xml:space="preserve"> PAGEREF _Toc5984986 \h </w:instrText>
+          <w:instrText xml:space="preserve"> PAGEREF _Toc10550438 \h </w:instrText>
         </w:r>
         <w:r>
           <w:rPr>
@@ -610,14 +612,14 @@
           <w:lang w:eastAsia="en-AU"/>
         </w:rPr>
       </w:pPr>
-      <w:hyperlink w:anchor="_Toc5984987" w:history="1">
+      <w:hyperlink w:anchor="_Toc10550439" w:history="1">
         <w:r>
           <w:rPr>
             <w:rStyle w:val="Hyperlink"/>
             <w:noProof/>
             <w:lang w:val="en-US"/>
           </w:rPr>
-          <w:t>Background</w:t>
+          <w:t>Business Rules</w:t>
         </w:r>
         <w:r>
           <w:rPr>
@@ -638,7 +640,7 @@
             <w:noProof/>
             <w:webHidden/>
           </w:rPr>
-          <w:instrText xml:space="preserve"> PAGEREF _Toc5984987 \h </w:instrText>
+          <w:instrText xml:space="preserve"> PAGEREF _Toc10550439 \h </w:instrText>
         </w:r>
         <w:r>
           <w:rPr>
@@ -683,13 +685,14 @@
           <w:lang w:eastAsia="en-AU"/>
         </w:rPr>
       </w:pPr>
-      <w:hyperlink w:anchor="_Toc5984988" w:history="1">
+      <w:hyperlink w:anchor="_Toc10550440" w:history="1">
         <w:r>
           <w:rPr>
             <w:rStyle w:val="Hyperlink"/>
             <w:noProof/>
-          </w:rPr>
-          <w:t>Research</w:t>
+            <w:lang w:val="en-US"/>
+          </w:rPr>
+          <w:t>Design Decisions</w:t>
         </w:r>
         <w:r>
           <w:rPr>
@@ -710,7 +713,7 @@
             <w:noProof/>
             <w:webHidden/>
           </w:rPr>
-          <w:instrText xml:space="preserve"> PAGEREF _Toc5984988 \h </w:instrText>
+          <w:instrText xml:space="preserve"> PAGEREF _Toc10550440 \h </w:instrText>
         </w:r>
         <w:r>
           <w:rPr>
@@ -755,14 +758,14 @@
           <w:lang w:eastAsia="en-AU"/>
         </w:rPr>
       </w:pPr>
-      <w:hyperlink w:anchor="_Toc5984989" w:history="1">
+      <w:hyperlink w:anchor="_Toc10550441" w:history="1">
         <w:r>
           <w:rPr>
             <w:rStyle w:val="Hyperlink"/>
             <w:noProof/>
             <w:lang w:val="en-US"/>
           </w:rPr>
-          <w:t>Design Decisions</w:t>
+          <w:t>Changes Made Since Part 1</w:t>
         </w:r>
         <w:r>
           <w:rPr>
@@ -783,7 +786,7 @@
             <w:noProof/>
             <w:webHidden/>
           </w:rPr>
-          <w:instrText xml:space="preserve"> PAGEREF _Toc5984989 \h </w:instrText>
+          <w:instrText xml:space="preserve"> PAGEREF _Toc10550441 \h </w:instrText>
         </w:r>
         <w:r>
           <w:rPr>
@@ -803,7 +806,7 @@
             <w:noProof/>
             <w:webHidden/>
           </w:rPr>
-          <w:t>2</w:t>
+          <w:t>3</w:t>
         </w:r>
         <w:r>
           <w:rPr>
@@ -816,7 +819,7 @@
     </w:p>
     <w:p>
       <w:pPr>
-        <w:pStyle w:val="TOC2"/>
+        <w:pStyle w:val="TOC3"/>
         <w:tabs>
           <w:tab w:val="right" w:leader="dot" w:pos="9010"/>
         </w:tabs>
@@ -828,14 +831,14 @@
           <w:lang w:eastAsia="en-AU"/>
         </w:rPr>
       </w:pPr>
-      <w:hyperlink w:anchor="_Toc5984990" w:history="1">
+      <w:hyperlink w:anchor="_Toc10550442" w:history="1">
         <w:r>
           <w:rPr>
             <w:rStyle w:val="Hyperlink"/>
             <w:noProof/>
             <w:lang w:val="en-US"/>
           </w:rPr>
-          <w:t>Not Currently Implemented</w:t>
+          <w:t>UI Changes</w:t>
         </w:r>
         <w:r>
           <w:rPr>
@@ -856,7 +859,7 @@
             <w:noProof/>
             <w:webHidden/>
           </w:rPr>
-          <w:instrText xml:space="preserve"> PAGEREF _Toc5984990 \h </w:instrText>
+          <w:instrText xml:space="preserve"> PAGEREF _Toc10550442 \h </w:instrText>
         </w:r>
         <w:r>
           <w:rPr>
@@ -889,7 +892,7 @@
     </w:p>
     <w:p>
       <w:pPr>
-        <w:pStyle w:val="TOC2"/>
+        <w:pStyle w:val="TOC3"/>
         <w:tabs>
           <w:tab w:val="right" w:leader="dot" w:pos="9010"/>
         </w:tabs>
@@ -901,14 +904,14 @@
           <w:lang w:eastAsia="en-AU"/>
         </w:rPr>
       </w:pPr>
-      <w:hyperlink w:anchor="_Toc5984991" w:history="1">
+      <w:hyperlink w:anchor="_Toc10550443" w:history="1">
         <w:r>
           <w:rPr>
             <w:rStyle w:val="Hyperlink"/>
             <w:noProof/>
             <w:lang w:val="en-US"/>
           </w:rPr>
-          <w:t>Story Boards</w:t>
+          <w:t>Database Changes</w:t>
         </w:r>
         <w:r>
           <w:rPr>
@@ -929,7 +932,7 @@
             <w:noProof/>
             <w:webHidden/>
           </w:rPr>
-          <w:instrText xml:space="preserve"> PAGEREF _Toc5984991 \h </w:instrText>
+          <w:instrText xml:space="preserve"> PAGEREF _Toc10550443 \h </w:instrText>
         </w:r>
         <w:r>
           <w:rPr>
@@ -949,7 +952,7 @@
             <w:noProof/>
             <w:webHidden/>
           </w:rPr>
-          <w:t>4</w:t>
+          <w:t>3</w:t>
         </w:r>
         <w:r>
           <w:rPr>
@@ -962,7 +965,7 @@
     </w:p>
     <w:p>
       <w:pPr>
-        <w:pStyle w:val="TOC3"/>
+        <w:pStyle w:val="TOC2"/>
         <w:tabs>
           <w:tab w:val="right" w:leader="dot" w:pos="9010"/>
         </w:tabs>
@@ -974,14 +977,14 @@
           <w:lang w:eastAsia="en-AU"/>
         </w:rPr>
       </w:pPr>
-      <w:hyperlink w:anchor="_Toc5984992" w:history="1">
+      <w:hyperlink w:anchor="_Toc10550444" w:history="1">
         <w:r>
           <w:rPr>
             <w:rStyle w:val="Hyperlink"/>
             <w:noProof/>
             <w:lang w:val="en-US"/>
           </w:rPr>
-          <w:t>Customer Register</w:t>
+          <w:t>References</w:t>
         </w:r>
         <w:r>
           <w:rPr>
@@ -1002,7 +1005,7 @@
             <w:noProof/>
             <w:webHidden/>
           </w:rPr>
-          <w:instrText xml:space="preserve"> PAGEREF _Toc5984992 \h </w:instrText>
+          <w:instrText xml:space="preserve"> PAGEREF _Toc10550444 \h </w:instrText>
         </w:r>
         <w:r>
           <w:rPr>
@@ -1035,370 +1038,6 @@
     </w:p>
     <w:p>
       <w:pPr>
-        <w:pStyle w:val="TOC2"/>
-        <w:tabs>
-          <w:tab w:val="right" w:leader="dot" w:pos="9010"/>
-        </w:tabs>
-        <w:rPr>
-          <w:rFonts w:eastAsiaTheme="minorEastAsia"/>
-          <w:noProof/>
-          <w:sz w:val="22"/>
-          <w:szCs w:val="22"/>
-          <w:lang w:eastAsia="en-AU"/>
-        </w:rPr>
-      </w:pPr>
-      <w:hyperlink w:anchor="_Toc5984993" w:history="1">
-        <w:r>
-          <w:rPr>
-            <w:rStyle w:val="Hyperlink"/>
-            <w:noProof/>
-          </w:rPr>
-          <w:t>Customer Login</w:t>
-        </w:r>
-        <w:r>
-          <w:rPr>
-            <w:noProof/>
-            <w:webHidden/>
-          </w:rPr>
-          <w:tab/>
-        </w:r>
-        <w:r>
-          <w:rPr>
-            <w:noProof/>
-            <w:webHidden/>
-          </w:rPr>
-          <w:fldChar w:fldCharType="begin"/>
-        </w:r>
-        <w:r>
-          <w:rPr>
-            <w:noProof/>
-            <w:webHidden/>
-          </w:rPr>
-          <w:instrText xml:space="preserve"> PAGEREF _Toc5984993 \h </w:instrText>
-        </w:r>
-        <w:r>
-          <w:rPr>
-            <w:noProof/>
-            <w:webHidden/>
-          </w:rPr>
-        </w:r>
-        <w:r>
-          <w:rPr>
-            <w:noProof/>
-            <w:webHidden/>
-          </w:rPr>
-          <w:fldChar w:fldCharType="separate"/>
-        </w:r>
-        <w:r>
-          <w:rPr>
-            <w:noProof/>
-            <w:webHidden/>
-          </w:rPr>
-          <w:t>6</w:t>
-        </w:r>
-        <w:r>
-          <w:rPr>
-            <w:noProof/>
-            <w:webHidden/>
-          </w:rPr>
-          <w:fldChar w:fldCharType="end"/>
-        </w:r>
-      </w:hyperlink>
-    </w:p>
-    <w:p>
-      <w:pPr>
-        <w:pStyle w:val="TOC2"/>
-        <w:tabs>
-          <w:tab w:val="right" w:leader="dot" w:pos="9010"/>
-        </w:tabs>
-        <w:rPr>
-          <w:rFonts w:eastAsiaTheme="minorEastAsia"/>
-          <w:noProof/>
-          <w:sz w:val="22"/>
-          <w:szCs w:val="22"/>
-          <w:lang w:eastAsia="en-AU"/>
-        </w:rPr>
-      </w:pPr>
-      <w:hyperlink w:anchor="_Toc5984996" w:history="1">
-        <w:r>
-          <w:rPr>
-            <w:rStyle w:val="Hyperlink"/>
-            <w:noProof/>
-            <w:lang w:val="en-US"/>
-          </w:rPr>
-          <w:t>View Purchase History</w:t>
-        </w:r>
-        <w:r>
-          <w:rPr>
-            <w:noProof/>
-            <w:webHidden/>
-          </w:rPr>
-          <w:tab/>
-        </w:r>
-        <w:r>
-          <w:rPr>
-            <w:noProof/>
-            <w:webHidden/>
-          </w:rPr>
-          <w:fldChar w:fldCharType="begin"/>
-        </w:r>
-        <w:r>
-          <w:rPr>
-            <w:noProof/>
-            <w:webHidden/>
-          </w:rPr>
-          <w:instrText xml:space="preserve"> PAGEREF _Toc5984996 \h </w:instrText>
-        </w:r>
-        <w:r>
-          <w:rPr>
-            <w:noProof/>
-            <w:webHidden/>
-          </w:rPr>
-        </w:r>
-        <w:r>
-          <w:rPr>
-            <w:noProof/>
-            <w:webHidden/>
-          </w:rPr>
-          <w:fldChar w:fldCharType="separate"/>
-        </w:r>
-        <w:r>
-          <w:rPr>
-            <w:noProof/>
-            <w:webHidden/>
-          </w:rPr>
-          <w:t>13</w:t>
-        </w:r>
-        <w:r>
-          <w:rPr>
-            <w:noProof/>
-            <w:webHidden/>
-          </w:rPr>
-          <w:fldChar w:fldCharType="end"/>
-        </w:r>
-      </w:hyperlink>
-    </w:p>
-    <w:p>
-      <w:pPr>
-        <w:pStyle w:val="TOC2"/>
-        <w:tabs>
-          <w:tab w:val="right" w:leader="dot" w:pos="9010"/>
-        </w:tabs>
-        <w:rPr>
-          <w:rFonts w:eastAsiaTheme="minorEastAsia"/>
-          <w:noProof/>
-          <w:sz w:val="22"/>
-          <w:szCs w:val="22"/>
-          <w:lang w:eastAsia="en-AU"/>
-        </w:rPr>
-      </w:pPr>
-      <w:hyperlink w:anchor="_Toc5984997" w:history="1">
-        <w:r>
-          <w:rPr>
-            <w:rStyle w:val="Hyperlink"/>
-            <w:noProof/>
-            <w:lang w:val="en-US"/>
-          </w:rPr>
-          <w:t>View Purchase History</w:t>
-        </w:r>
-        <w:r>
-          <w:rPr>
-            <w:noProof/>
-            <w:webHidden/>
-          </w:rPr>
-          <w:tab/>
-        </w:r>
-        <w:r>
-          <w:rPr>
-            <w:noProof/>
-            <w:webHidden/>
-          </w:rPr>
-          <w:fldChar w:fldCharType="begin"/>
-        </w:r>
-        <w:r>
-          <w:rPr>
-            <w:noProof/>
-            <w:webHidden/>
-          </w:rPr>
-          <w:instrText xml:space="preserve"> PAGEREF _Toc5984997 \h </w:instrText>
-        </w:r>
-        <w:r>
-          <w:rPr>
-            <w:noProof/>
-            <w:webHidden/>
-          </w:rPr>
-        </w:r>
-        <w:r>
-          <w:rPr>
-            <w:noProof/>
-            <w:webHidden/>
-          </w:rPr>
-          <w:fldChar w:fldCharType="separate"/>
-        </w:r>
-        <w:r>
-          <w:rPr>
-            <w:noProof/>
-            <w:webHidden/>
-          </w:rPr>
-          <w:t>14</w:t>
-        </w:r>
-        <w:r>
-          <w:rPr>
-            <w:noProof/>
-            <w:webHidden/>
-          </w:rPr>
-          <w:fldChar w:fldCharType="end"/>
-        </w:r>
-      </w:hyperlink>
-    </w:p>
-    <w:p>
-      <w:pPr>
-        <w:pStyle w:val="TOC3"/>
-        <w:tabs>
-          <w:tab w:val="right" w:leader="dot" w:pos="9010"/>
-        </w:tabs>
-        <w:rPr>
-          <w:rFonts w:eastAsiaTheme="minorEastAsia"/>
-          <w:noProof/>
-          <w:sz w:val="22"/>
-          <w:szCs w:val="22"/>
-          <w:lang w:eastAsia="en-AU"/>
-        </w:rPr>
-      </w:pPr>
-      <w:hyperlink w:anchor="_Toc5984998" w:history="1">
-        <w:r>
-          <w:rPr>
-            <w:rStyle w:val="Hyperlink"/>
-            <w:noProof/>
-            <w:lang w:val="en-US"/>
-          </w:rPr>
-          <w:t>Admin Register</w:t>
-        </w:r>
-        <w:r>
-          <w:rPr>
-            <w:noProof/>
-            <w:webHidden/>
-          </w:rPr>
-          <w:tab/>
-        </w:r>
-        <w:r>
-          <w:rPr>
-            <w:noProof/>
-            <w:webHidden/>
-          </w:rPr>
-          <w:fldChar w:fldCharType="begin"/>
-        </w:r>
-        <w:r>
-          <w:rPr>
-            <w:noProof/>
-            <w:webHidden/>
-          </w:rPr>
-          <w:instrText xml:space="preserve"> PAGEREF _Toc5984998 \h </w:instrText>
-        </w:r>
-        <w:r>
-          <w:rPr>
-            <w:noProof/>
-            <w:webHidden/>
-          </w:rPr>
-        </w:r>
-        <w:r>
-          <w:rPr>
-            <w:noProof/>
-            <w:webHidden/>
-          </w:rPr>
-          <w:fldChar w:fldCharType="separate"/>
-        </w:r>
-        <w:r>
-          <w:rPr>
-            <w:noProof/>
-            <w:webHidden/>
-          </w:rPr>
-          <w:t>16</w:t>
-        </w:r>
-        <w:r>
-          <w:rPr>
-            <w:noProof/>
-            <w:webHidden/>
-          </w:rPr>
-          <w:fldChar w:fldCharType="end"/>
-        </w:r>
-      </w:hyperlink>
-    </w:p>
-    <w:p>
-      <w:pPr>
-        <w:pStyle w:val="TOC2"/>
-        <w:tabs>
-          <w:tab w:val="right" w:leader="dot" w:pos="9010"/>
-        </w:tabs>
-        <w:rPr>
-          <w:rFonts w:eastAsiaTheme="minorEastAsia"/>
-          <w:noProof/>
-          <w:sz w:val="22"/>
-          <w:szCs w:val="22"/>
-          <w:lang w:eastAsia="en-AU"/>
-        </w:rPr>
-      </w:pPr>
-      <w:hyperlink w:anchor="_Toc5984999" w:history="1">
-        <w:r>
-          <w:rPr>
-            <w:rStyle w:val="Hyperlink"/>
-            <w:noProof/>
-            <w:lang w:val="en-US"/>
-          </w:rPr>
-          <w:t>References</w:t>
-        </w:r>
-        <w:r>
-          <w:rPr>
-            <w:noProof/>
-            <w:webHidden/>
-          </w:rPr>
-          <w:tab/>
-        </w:r>
-        <w:r>
-          <w:rPr>
-            <w:noProof/>
-            <w:webHidden/>
-          </w:rPr>
-          <w:fldChar w:fldCharType="begin"/>
-        </w:r>
-        <w:r>
-          <w:rPr>
-            <w:noProof/>
-            <w:webHidden/>
-          </w:rPr>
-          <w:instrText xml:space="preserve"> PAGEREF _Toc5984999 \h </w:instrText>
-        </w:r>
-        <w:r>
-          <w:rPr>
-            <w:noProof/>
-            <w:webHidden/>
-          </w:rPr>
-        </w:r>
-        <w:r>
-          <w:rPr>
-            <w:noProof/>
-            <w:webHidden/>
-          </w:rPr>
-          <w:fldChar w:fldCharType="separate"/>
-        </w:r>
-        <w:r>
-          <w:rPr>
-            <w:noProof/>
-            <w:webHidden/>
-          </w:rPr>
-          <w:t>19</w:t>
-        </w:r>
-        <w:r>
-          <w:rPr>
-            <w:noProof/>
-            <w:webHidden/>
-          </w:rPr>
-          <w:fldChar w:fldCharType="end"/>
-        </w:r>
-      </w:hyperlink>
-    </w:p>
-    <w:p>
-      <w:pPr>
         <w:rPr>
           <w:lang w:val="en-US"/>
         </w:rPr>
@@ -1437,16 +1076,16 @@
           <w:lang w:val="en-US"/>
         </w:rPr>
       </w:pPr>
-      <w:bookmarkStart w:id="0" w:name="_Toc5975006"/>
-      <w:bookmarkStart w:id="1" w:name="_Toc5984985"/>
+      <w:bookmarkStart w:id="1" w:name="_Toc5975006"/>
+      <w:bookmarkStart w:id="2" w:name="_Toc10550437"/>
       <w:r>
         <w:rPr>
           <w:lang w:val="en-US"/>
         </w:rPr>
         <w:t>Group Members</w:t>
       </w:r>
-      <w:bookmarkEnd w:id="0"/>
       <w:bookmarkEnd w:id="1"/>
+      <w:bookmarkEnd w:id="2"/>
     </w:p>
     <w:p>
       <w:pPr>
@@ -1520,8 +1159,8 @@
           <w:lang w:val="en-US"/>
         </w:rPr>
       </w:pPr>
-      <w:bookmarkStart w:id="2" w:name="_Toc5975007"/>
-      <w:bookmarkStart w:id="3" w:name="_Toc5984986"/>
+      <w:bookmarkStart w:id="3" w:name="_Toc5975007"/>
+      <w:bookmarkStart w:id="4" w:name="_Toc10550438"/>
       <w:r>
         <w:rPr>
           <w:lang w:val="en-US"/>
@@ -1534,8 +1173,8 @@
         </w:rPr>
         <w:t>Credential to Use web Application</w:t>
       </w:r>
-      <w:bookmarkEnd w:id="2"/>
       <w:bookmarkEnd w:id="3"/>
+      <w:bookmarkEnd w:id="4"/>
     </w:p>
     <w:p>
       <w:pPr>
@@ -1731,12 +1370,14 @@
         </w:rPr>
         <w:tab/>
       </w:r>
+      <w:proofErr w:type="spellStart"/>
       <w:r>
         <w:rPr>
           <w:lang w:val="en-US"/>
         </w:rPr>
         <w:t>editAdmin</w:t>
       </w:r>
+      <w:proofErr w:type="spellEnd"/>
     </w:p>
     <w:p>
       <w:pPr>
@@ -1781,7 +1422,21 @@
         <w:rPr>
           <w:lang w:val="en-US"/>
         </w:rPr>
-        <w:t>The connection string is already setup in the Web.config file.</w:t>
+        <w:t xml:space="preserve">The connection string is already setup in the </w:t>
+      </w:r>
+      <w:proofErr w:type="spellStart"/>
+      <w:r>
+        <w:rPr>
+          <w:lang w:val="en-US"/>
+        </w:rPr>
+        <w:t>Web.config</w:t>
+      </w:r>
+      <w:proofErr w:type="spellEnd"/>
+      <w:r>
+        <w:rPr>
+          <w:lang w:val="en-US"/>
+        </w:rPr>
+        <w:t xml:space="preserve"> file.</w:t>
       </w:r>
     </w:p>
     <w:p>
@@ -1810,8 +1465,6 @@
           <w:lang w:val="en-US"/>
         </w:rPr>
       </w:pPr>
-      <w:bookmarkStart w:id="4" w:name="_GoBack"/>
-      <w:bookmarkEnd w:id="4"/>
     </w:p>
     <w:p>
       <w:pPr>
@@ -1820,12 +1473,14 @@
           <w:lang w:val="en-US"/>
         </w:rPr>
       </w:pPr>
+      <w:bookmarkStart w:id="5" w:name="_Toc10550439"/>
       <w:r>
         <w:rPr>
           <w:lang w:val="en-US"/>
         </w:rPr>
         <w:t>Business Rules</w:t>
       </w:r>
+      <w:bookmarkEnd w:id="5"/>
     </w:p>
     <w:p>
       <w:pPr>
@@ -1867,8 +1522,16 @@
         <w:rPr>
           <w:lang w:val="en-US"/>
         </w:rPr>
-        <w:t>Any file extension can be used for images e.g. jpg, png</w:t>
-      </w:r>
+        <w:t xml:space="preserve">Any file extension can be used for images e.g. jpg, </w:t>
+      </w:r>
+      <w:proofErr w:type="spellStart"/>
+      <w:r>
+        <w:rPr>
+          <w:lang w:val="en-US"/>
+        </w:rPr>
+        <w:t>png</w:t>
+      </w:r>
+      <w:proofErr w:type="spellEnd"/>
     </w:p>
     <w:p>
       <w:pPr>
@@ -1902,16 +1565,16 @@
           <w:lang w:val="en-US"/>
         </w:rPr>
       </w:pPr>
-      <w:bookmarkStart w:id="5" w:name="_Toc5975010"/>
-      <w:bookmarkStart w:id="6" w:name="_Toc5984989"/>
+      <w:bookmarkStart w:id="6" w:name="_Toc5975010"/>
+      <w:bookmarkStart w:id="7" w:name="_Toc10550440"/>
       <w:r>
         <w:rPr>
           <w:lang w:val="en-US"/>
         </w:rPr>
         <w:t>Design Decisions</w:t>
       </w:r>
-      <w:bookmarkEnd w:id="5"/>
       <w:bookmarkEnd w:id="6"/>
+      <w:bookmarkEnd w:id="7"/>
     </w:p>
     <w:p>
       <w:pPr>
@@ -2190,12 +1853,14 @@
           <w:lang w:val="en-US"/>
         </w:rPr>
       </w:pPr>
+      <w:bookmarkStart w:id="8" w:name="_Toc10550441"/>
       <w:r>
         <w:rPr>
           <w:lang w:val="en-US"/>
         </w:rPr>
         <w:t>Changes Made Since Part 1</w:t>
       </w:r>
+      <w:bookmarkEnd w:id="8"/>
     </w:p>
     <w:p>
       <w:pPr>
@@ -2211,12 +1876,14 @@
           <w:lang w:val="en-US"/>
         </w:rPr>
       </w:pPr>
+      <w:bookmarkStart w:id="9" w:name="_Toc10550442"/>
       <w:r>
         <w:rPr>
           <w:lang w:val="en-US"/>
         </w:rPr>
         <w:t>UI Changes</w:t>
       </w:r>
+      <w:bookmarkEnd w:id="9"/>
     </w:p>
     <w:p>
       <w:pPr>
@@ -2301,11 +1968,19 @@
         </w:rPr>
         <w:t xml:space="preserve">ink to cart was added to the </w:t>
       </w:r>
-      <w:r>
-        <w:rPr>
-          <w:lang w:val="en-US"/>
-        </w:rPr>
-        <w:t>Site.Master so that users that are not logged in have access the cart.</w:t>
+      <w:proofErr w:type="spellStart"/>
+      <w:r>
+        <w:rPr>
+          <w:lang w:val="en-US"/>
+        </w:rPr>
+        <w:t>Site.Master</w:t>
+      </w:r>
+      <w:proofErr w:type="spellEnd"/>
+      <w:r>
+        <w:rPr>
+          <w:lang w:val="en-US"/>
+        </w:rPr>
+        <w:t xml:space="preserve"> so that users that are not logged in have access the cart.</w:t>
       </w:r>
     </w:p>
     <w:p>
@@ -2332,7 +2007,7 @@
           <w:lang w:val="en-US"/>
         </w:rPr>
       </w:pPr>
-      <w:bookmarkStart w:id="7" w:name="_Toc5975012"/>
+      <w:bookmarkStart w:id="10" w:name="_Toc5975012"/>
     </w:p>
     <w:p>
       <w:pPr>
@@ -2341,12 +2016,14 @@
           <w:lang w:val="en-US"/>
         </w:rPr>
       </w:pPr>
+      <w:bookmarkStart w:id="11" w:name="_Toc10550443"/>
       <w:r>
         <w:rPr>
           <w:lang w:val="en-US"/>
         </w:rPr>
         <w:t>Database Changes</w:t>
       </w:r>
+      <w:bookmarkEnd w:id="11"/>
     </w:p>
     <w:p>
       <w:pPr>
@@ -2381,7 +2058,21 @@
         <w:rPr>
           <w:lang w:val="en-US"/>
         </w:rPr>
-        <w:t>Added isActive attribute to item so that items can be deactivated by an administrator.</w:t>
+        <w:t xml:space="preserve">Added </w:t>
+      </w:r>
+      <w:proofErr w:type="spellStart"/>
+      <w:r>
+        <w:rPr>
+          <w:lang w:val="en-US"/>
+        </w:rPr>
+        <w:t>isActive</w:t>
+      </w:r>
+      <w:proofErr w:type="spellEnd"/>
+      <w:r>
+        <w:rPr>
+          <w:lang w:val="en-US"/>
+        </w:rPr>
+        <w:t xml:space="preserve"> attribute to item so that items can be deactivated by an administrator.</w:t>
       </w:r>
     </w:p>
     <w:p>
@@ -2417,7 +2108,49 @@
         <w:rPr>
           <w:lang w:val="en-US"/>
         </w:rPr>
-        <w:t>Added validationKey and isVerified to the webSiteUser entity. These are used for user validation and verification.</w:t>
+        <w:t xml:space="preserve">Added </w:t>
+      </w:r>
+      <w:proofErr w:type="spellStart"/>
+      <w:r>
+        <w:rPr>
+          <w:lang w:val="en-US"/>
+        </w:rPr>
+        <w:t>validationKey</w:t>
+      </w:r>
+      <w:proofErr w:type="spellEnd"/>
+      <w:r>
+        <w:rPr>
+          <w:lang w:val="en-US"/>
+        </w:rPr>
+        <w:t xml:space="preserve"> and </w:t>
+      </w:r>
+      <w:proofErr w:type="spellStart"/>
+      <w:r>
+        <w:rPr>
+          <w:lang w:val="en-US"/>
+        </w:rPr>
+        <w:t>isVerified</w:t>
+      </w:r>
+      <w:proofErr w:type="spellEnd"/>
+      <w:r>
+        <w:rPr>
+          <w:lang w:val="en-US"/>
+        </w:rPr>
+        <w:t xml:space="preserve"> to the </w:t>
+      </w:r>
+      <w:proofErr w:type="spellStart"/>
+      <w:r>
+        <w:rPr>
+          <w:lang w:val="en-US"/>
+        </w:rPr>
+        <w:t>webSiteUser</w:t>
+      </w:r>
+      <w:proofErr w:type="spellEnd"/>
+      <w:r>
+        <w:rPr>
+          <w:lang w:val="en-US"/>
+        </w:rPr>
+        <w:t xml:space="preserve"> entity. These are used for user validation and verification.</w:t>
       </w:r>
     </w:p>
     <w:p>
@@ -2453,7 +2186,35 @@
         <w:rPr>
           <w:lang w:val="en-US"/>
         </w:rPr>
-        <w:t>Added the isActive attribute to the postageOption entity to allow administrators to deactivate postage options</w:t>
+        <w:t xml:space="preserve">Added the </w:t>
+      </w:r>
+      <w:proofErr w:type="spellStart"/>
+      <w:r>
+        <w:rPr>
+          <w:lang w:val="en-US"/>
+        </w:rPr>
+        <w:t>isActive</w:t>
+      </w:r>
+      <w:proofErr w:type="spellEnd"/>
+      <w:r>
+        <w:rPr>
+          <w:lang w:val="en-US"/>
+        </w:rPr>
+        <w:t xml:space="preserve"> attribute to the </w:t>
+      </w:r>
+      <w:proofErr w:type="spellStart"/>
+      <w:r>
+        <w:rPr>
+          <w:lang w:val="en-US"/>
+        </w:rPr>
+        <w:t>postageOption</w:t>
+      </w:r>
+      <w:proofErr w:type="spellEnd"/>
+      <w:r>
+        <w:rPr>
+          <w:lang w:val="en-US"/>
+        </w:rPr>
+        <w:t xml:space="preserve"> entity to allow administrators to deactivate postage options</w:t>
       </w:r>
     </w:p>
     <w:p>
@@ -2471,7 +2232,21 @@
         <w:rPr>
           <w:lang w:val="en-US"/>
         </w:rPr>
-        <w:t>Added the shippingAddress entity to the orders entity</w:t>
+        <w:t xml:space="preserve">Added the </w:t>
+      </w:r>
+      <w:proofErr w:type="spellStart"/>
+      <w:r>
+        <w:rPr>
+          <w:lang w:val="en-US"/>
+        </w:rPr>
+        <w:t>shippingAddress</w:t>
+      </w:r>
+      <w:proofErr w:type="spellEnd"/>
+      <w:r>
+        <w:rPr>
+          <w:lang w:val="en-US"/>
+        </w:rPr>
+        <w:t xml:space="preserve"> entity to the orders entity</w:t>
       </w:r>
     </w:p>
     <w:p>
@@ -2489,7 +2264,35 @@
         <w:rPr>
           <w:lang w:val="en-US"/>
         </w:rPr>
-        <w:t>Removed the userAddress and customerAddress entities</w:t>
+        <w:t xml:space="preserve">Removed the </w:t>
+      </w:r>
+      <w:proofErr w:type="spellStart"/>
+      <w:r>
+        <w:rPr>
+          <w:lang w:val="en-US"/>
+        </w:rPr>
+        <w:t>userAddress</w:t>
+      </w:r>
+      <w:proofErr w:type="spellEnd"/>
+      <w:r>
+        <w:rPr>
+          <w:lang w:val="en-US"/>
+        </w:rPr>
+        <w:t xml:space="preserve"> and </w:t>
+      </w:r>
+      <w:proofErr w:type="spellStart"/>
+      <w:r>
+        <w:rPr>
+          <w:lang w:val="en-US"/>
+        </w:rPr>
+        <w:t>customerAddress</w:t>
+      </w:r>
+      <w:proofErr w:type="spellEnd"/>
+      <w:r>
+        <w:rPr>
+          <w:lang w:val="en-US"/>
+        </w:rPr>
+        <w:t xml:space="preserve"> entities</w:t>
       </w:r>
     </w:p>
     <w:p>
@@ -2507,7 +2310,21 @@
         <w:rPr>
           <w:lang w:val="en-US"/>
         </w:rPr>
-        <w:t>Added the shippingAddress entity to store customer shipping addresse</w:t>
+        <w:t xml:space="preserve">Added the </w:t>
+      </w:r>
+      <w:proofErr w:type="spellStart"/>
+      <w:r>
+        <w:rPr>
+          <w:lang w:val="en-US"/>
+        </w:rPr>
+        <w:t>shippingAddress</w:t>
+      </w:r>
+      <w:proofErr w:type="spellEnd"/>
+      <w:r>
+        <w:rPr>
+          <w:lang w:val="en-US"/>
+        </w:rPr>
+        <w:t xml:space="preserve"> entity to store customer shipping addresse</w:t>
       </w:r>
       <w:r>
         <w:rPr>
@@ -2550,8 +2367,8 @@
         </w:rPr>
         <w:br w:type="page"/>
       </w:r>
-      <w:bookmarkStart w:id="8" w:name="_Toc5975015"/>
-      <w:bookmarkEnd w:id="7"/>
+      <w:bookmarkStart w:id="12" w:name="_Toc5975015"/>
+      <w:bookmarkEnd w:id="10"/>
     </w:p>
     <w:p>
       <w:pPr>
@@ -2571,15 +2388,15 @@
           <w:lang w:val="en-US"/>
         </w:rPr>
       </w:pPr>
-      <w:bookmarkStart w:id="9" w:name="_Toc5984999"/>
+      <w:bookmarkStart w:id="13" w:name="_Toc10550444"/>
       <w:r>
         <w:rPr>
           <w:lang w:val="en-US"/>
         </w:rPr>
         <w:t>References</w:t>
       </w:r>
-      <w:bookmarkEnd w:id="8"/>
-      <w:bookmarkEnd w:id="9"/>
+      <w:bookmarkEnd w:id="12"/>
+      <w:bookmarkEnd w:id="13"/>
     </w:p>
     <w:p>
       <w:pPr>
@@ -4036,7 +3853,7 @@
     </w:rPrDefault>
     <w:pPrDefault/>
   </w:docDefaults>
-  <w:latentStyles w:defLockedState="0" w:defUIPriority="99" w:defSemiHidden="0" w:defUnhideWhenUsed="0" w:defQFormat="0" w:count="376">
+  <w:latentStyles w:defLockedState="0" w:defUIPriority="99" w:defSemiHidden="0" w:defUnhideWhenUsed="0" w:defQFormat="0" w:count="375">
     <w:lsdException w:name="Normal" w:uiPriority="0" w:qFormat="1"/>
     <w:lsdException w:name="heading 1" w:uiPriority="9" w:qFormat="1"/>
     <w:lsdException w:name="heading 2" w:semiHidden="1" w:uiPriority="9" w:unhideWhenUsed="1" w:qFormat="1"/>
@@ -4142,6 +3959,7 @@
     <w:lsdException w:name="HTML Sample" w:semiHidden="1" w:unhideWhenUsed="1"/>
     <w:lsdException w:name="HTML Typewriter" w:semiHidden="1" w:unhideWhenUsed="1"/>
     <w:lsdException w:name="HTML Variable" w:semiHidden="1" w:unhideWhenUsed="1"/>
+    <w:lsdException w:name="Normal Table" w:semiHidden="1" w:unhideWhenUsed="1"/>
     <w:lsdException w:name="annotation subject" w:semiHidden="1" w:unhideWhenUsed="1"/>
     <w:lsdException w:name="No List" w:semiHidden="1" w:unhideWhenUsed="1"/>
     <w:lsdException w:name="Outline List 1" w:semiHidden="1" w:unhideWhenUsed="1"/>
@@ -4188,8 +4006,10 @@
     <w:lsdException w:name="Table Subtle 2" w:semiHidden="1" w:unhideWhenUsed="1"/>
     <w:lsdException w:name="Table Web 1" w:semiHidden="1" w:unhideWhenUsed="1"/>
     <w:lsdException w:name="Table Web 2" w:semiHidden="1" w:unhideWhenUsed="1"/>
+    <w:lsdException w:name="Table Web 3" w:semiHidden="1" w:unhideWhenUsed="1"/>
     <w:lsdException w:name="Balloon Text" w:semiHidden="1" w:unhideWhenUsed="1"/>
     <w:lsdException w:name="Table Grid" w:uiPriority="39"/>
+    <w:lsdException w:name="Table Theme" w:semiHidden="1" w:unhideWhenUsed="1"/>
     <w:lsdException w:name="Placeholder Text" w:semiHidden="1"/>
     <w:lsdException w:name="No Spacing" w:uiPriority="1" w:qFormat="1"/>
     <w:lsdException w:name="Light Shading" w:uiPriority="60"/>
@@ -4409,7 +4229,6 @@
     <w:lsdException w:name="Smart Hyperlink" w:semiHidden="1" w:unhideWhenUsed="1"/>
     <w:lsdException w:name="Hashtag" w:semiHidden="1" w:unhideWhenUsed="1"/>
     <w:lsdException w:name="Unresolved Mention" w:semiHidden="1" w:unhideWhenUsed="1"/>
-    <w:lsdException w:name="Smart Link" w:semiHidden="1" w:unhideWhenUsed="1"/>
   </w:latentStyles>
   <w:style w:type="paragraph" w:default="1" w:styleId="Normal">
     <w:name w:val="Normal"/>

</xml_diff>